<commit_message>
feat: Model poprawiony ukończony, wyciągnięte rozwiązania efektywne oraz dane do FSD doc: Zaktualizowana dokumentacja, bez FSD (w trakcie liczenia) bug: Model bez abs
</commit_message>
<xml_diff>
--- a/doc/Dokumentacja.docx
+++ b/doc/Dokumentacja.docx
@@ -2251,7 +2251,7 @@
             </m:r>
             <m:r>
               <m:rPr>
-                <m:sty m:val="b"/>
+                <m:sty m:val="p"/>
               </m:rPr>
               <w:rPr>
                 <w:rFonts w:ascii="Cambria Math" w:hAnsi="Cambria Math"/>
@@ -2261,7 +2261,7 @@
             </m:r>
             <m:r>
               <m:rPr>
-                <m:sty m:val="b"/>
+                <m:sty m:val="p"/>
               </m:rPr>
               <w:rPr>
                 <w:rFonts w:ascii="Cambria Math" w:hAnsi="Cambria Math"/>
@@ -2892,7 +2892,7 @@
                 <w:i/>
                 <w:lang w:val="pl-PL"/>
               </w:rPr>
-              <w:t>nbMachines</w:t>
+              <w:t>calMPO</w:t>
             </w:r>
           </w:p>
         </w:tc>
@@ -2914,26 +2914,7 @@
               <w:rPr>
                 <w:lang w:val="pl-PL"/>
               </w:rPr>
-              <w:t xml:space="preserve">Ilość </w:t>
-            </w:r>
-            <w:r>
-              <w:rPr>
-                <w:lang w:val="pl-PL"/>
-              </w:rPr>
-              <w:t xml:space="preserve">typów </w:t>
-            </w:r>
-            <w:r>
-              <w:rPr>
-                <w:lang w:val="pl-PL"/>
-              </w:rPr>
-              <w:t xml:space="preserve">maszyn wykorzystywanych w procesie produkcji, określa rozmiar wektora </w:t>
-            </w:r>
-            <w:r>
-              <w:rPr>
-                <w:i/>
-                <w:lang w:val="pl-PL"/>
-              </w:rPr>
-              <w:t>machines.</w:t>
+              <w:t>Zmienna służąca do przełączenia programu w tryb szukania rozwiązań efektywnych metodą MPO</w:t>
             </w:r>
           </w:p>
         </w:tc>
@@ -2961,7 +2942,7 @@
                 <w:i/>
                 <w:lang w:val="pl-PL"/>
               </w:rPr>
-              <w:t>nbMonths</w:t>
+              <w:t>calFSD</w:t>
             </w:r>
           </w:p>
         </w:tc>
@@ -2983,20 +2964,7 @@
               <w:rPr>
                 <w:lang w:val="pl-PL"/>
               </w:rPr>
-              <w:t xml:space="preserve">Ilość miesięcy stanowiących okres planowania produkcji, określa rozmiar wektora </w:t>
-            </w:r>
-            <w:r>
-              <w:rPr>
-                <w:i/>
-                <w:lang w:val="pl-PL"/>
-              </w:rPr>
-              <w:t>months</w:t>
-            </w:r>
-            <w:r>
-              <w:rPr>
-                <w:lang w:val="pl-PL"/>
-              </w:rPr>
-              <w:t>.</w:t>
+              <w:t>Zmienna służąca do przełączenia programu w tryb szukania rozwiązań efektywnych metodą MPO oraz danych potrzebnych do wyznaczenia dystrybuant</w:t>
             </w:r>
           </w:p>
         </w:tc>
@@ -3027,7 +2995,7 @@
                 <w:i/>
                 <w:lang w:val="pl-PL"/>
               </w:rPr>
-              <w:t>nbProducts</w:t>
+              <w:t>nbMachines</w:t>
             </w:r>
           </w:p>
         </w:tc>
@@ -3049,20 +3017,26 @@
               <w:rPr>
                 <w:lang w:val="pl-PL"/>
               </w:rPr>
-              <w:t xml:space="preserve">Ilość typów produktów wytwarzanych w procesie produkcji określa rozmiar wektora </w:t>
+              <w:t xml:space="preserve">Ilość </w:t>
+            </w:r>
+            <w:r>
+              <w:rPr>
+                <w:lang w:val="pl-PL"/>
+              </w:rPr>
+              <w:t xml:space="preserve">typów </w:t>
+            </w:r>
+            <w:r>
+              <w:rPr>
+                <w:lang w:val="pl-PL"/>
+              </w:rPr>
+              <w:t xml:space="preserve">maszyn wykorzystywanych w procesie produkcji, określa rozmiar wektora </w:t>
             </w:r>
             <w:r>
               <w:rPr>
                 <w:i/>
                 <w:lang w:val="pl-PL"/>
               </w:rPr>
-              <w:t>products</w:t>
-            </w:r>
-            <w:r>
-              <w:rPr>
-                <w:lang w:val="pl-PL"/>
-              </w:rPr>
-              <w:t>.</w:t>
+              <w:t>machines.</w:t>
             </w:r>
           </w:p>
         </w:tc>
@@ -3090,7 +3064,7 @@
                 <w:i/>
                 <w:lang w:val="pl-PL"/>
               </w:rPr>
-              <w:t>distrColNb</w:t>
+              <w:t>nbMonths</w:t>
             </w:r>
           </w:p>
         </w:tc>
@@ -3112,20 +3086,20 @@
               <w:rPr>
                 <w:lang w:val="pl-PL"/>
               </w:rPr>
-              <w:t xml:space="preserve">Ilość kolumn w macierzy wektorów losowych </w:t>
+              <w:t xml:space="preserve">Ilość miesięcy stanowiących okres planowania produkcji, określa rozmiar wektora </w:t>
             </w:r>
             <w:r>
               <w:rPr>
                 <w:i/>
                 <w:lang w:val="pl-PL"/>
               </w:rPr>
-              <w:t>sellProfitR</w:t>
-            </w:r>
-            <w:r>
-              <w:rPr>
-                <w:lang w:val="pl-PL"/>
-              </w:rPr>
-              <w:t>, odpowiadająca ilości typów produktów.</w:t>
+              <w:t>months</w:t>
+            </w:r>
+            <w:r>
+              <w:rPr>
+                <w:lang w:val="pl-PL"/>
+              </w:rPr>
+              <w:t>.</w:t>
             </w:r>
           </w:p>
         </w:tc>
@@ -3156,7 +3130,7 @@
                 <w:i/>
                 <w:lang w:val="pl-PL"/>
               </w:rPr>
-              <w:t>distrRowNb</w:t>
+              <w:t>nbProducts</w:t>
             </w:r>
           </w:p>
         </w:tc>
@@ -3178,52 +3152,15 @@
               <w:rPr>
                 <w:lang w:val="pl-PL"/>
               </w:rPr>
-              <w:t xml:space="preserve">Ilość wierszy w macierzy wektorów losowych </w:t>
+              <w:t xml:space="preserve">Ilość typów produktów wytwarzanych w procesie produkcji określa rozmiar wektora </w:t>
             </w:r>
             <w:r>
               <w:rPr>
                 <w:i/>
                 <w:lang w:val="pl-PL"/>
               </w:rPr>
-              <w:t>sellProfitR</w:t>
-            </w:r>
-            <w:r>
-              <w:rPr>
-                <w:lang w:val="pl-PL"/>
-              </w:rPr>
-              <w:t xml:space="preserve">, czyli liczba wygenerowanych scenariuszy. W naszym przypadku wygenerowane zostało </w:t>
-            </w:r>
-            <w:r>
-              <w:rPr>
-                <w:lang w:val="pl-PL"/>
-              </w:rPr>
-              <w:lastRenderedPageBreak/>
-              <w:t xml:space="preserve">1000 wektorów losowych, których wartości zawężono do wymaganego przedziału </w:t>
-            </w:r>
-            <m:oMath>
-              <m:d>
-                <m:dPr>
-                  <m:begChr m:val="["/>
-                  <m:endChr m:val="]"/>
-                  <m:ctrlPr>
-                    <w:rPr>
-                      <w:rFonts w:ascii="Cambria Math" w:hAnsi="Cambria Math"/>
-                      <w:i/>
-                      <w:lang w:val="pl-PL"/>
-                    </w:rPr>
-                  </m:ctrlPr>
-                </m:dPr>
-                <m:e>
-                  <m:r>
-                    <w:rPr>
-                      <w:rFonts w:ascii="Cambria Math" w:hAnsi="Cambria Math"/>
-                      <w:lang w:val="pl-PL"/>
-                    </w:rPr>
-                    <m:t>5,12</m:t>
-                  </m:r>
-                </m:e>
-              </m:d>
-            </m:oMath>
+              <w:t>products</w:t>
+            </w:r>
             <w:r>
               <w:rPr>
                 <w:lang w:val="pl-PL"/>
@@ -3257,6 +3194,165 @@
                 <w:lang w:val="pl-PL"/>
               </w:rPr>
               <w:lastRenderedPageBreak/>
+              <w:t>distrColNb</w:t>
+            </w:r>
+          </w:p>
+        </w:tc>
+        <w:tc>
+          <w:tcPr>
+            <w:tcW w:w="7031" w:type="dxa"/>
+            <w:vAlign w:val="center"/>
+          </w:tcPr>
+          <w:p>
+            <w:pPr>
+              <w:spacing w:line="276" w:lineRule="auto"/>
+              <w:jc w:val="left"/>
+              <w:cnfStyle w:val="000000000000" w:firstRow="0" w:lastRow="0" w:firstColumn="0" w:lastColumn="0" w:oddVBand="0" w:evenVBand="0" w:oddHBand="0" w:evenHBand="0" w:firstRowFirstColumn="0" w:firstRowLastColumn="0" w:lastRowFirstColumn="0" w:lastRowLastColumn="0"/>
+              <w:rPr>
+                <w:lang w:val="pl-PL"/>
+              </w:rPr>
+            </w:pPr>
+            <w:r>
+              <w:rPr>
+                <w:lang w:val="pl-PL"/>
+              </w:rPr>
+              <w:t xml:space="preserve">Ilość kolumn w macierzy wektorów losowych </w:t>
+            </w:r>
+            <w:r>
+              <w:rPr>
+                <w:i/>
+                <w:lang w:val="pl-PL"/>
+              </w:rPr>
+              <w:t>sellProfitR</w:t>
+            </w:r>
+            <w:r>
+              <w:rPr>
+                <w:lang w:val="pl-PL"/>
+              </w:rPr>
+              <w:t>, odpowiadająca ilości typów produktów.</w:t>
+            </w:r>
+          </w:p>
+        </w:tc>
+      </w:tr>
+      <w:tr>
+        <w:trPr>
+          <w:cnfStyle w:val="000000100000" w:firstRow="0" w:lastRow="0" w:firstColumn="0" w:lastColumn="0" w:oddVBand="0" w:evenVBand="0" w:oddHBand="1" w:evenHBand="0" w:firstRowFirstColumn="0" w:firstRowLastColumn="0" w:lastRowFirstColumn="0" w:lastRowLastColumn="0"/>
+        </w:trPr>
+        <w:tc>
+          <w:tcPr>
+            <w:cnfStyle w:val="001000000000" w:firstRow="0" w:lastRow="0" w:firstColumn="1" w:lastColumn="0" w:oddVBand="0" w:evenVBand="0" w:oddHBand="0" w:evenHBand="0" w:firstRowFirstColumn="0" w:firstRowLastColumn="0" w:lastRowFirstColumn="0" w:lastRowLastColumn="0"/>
+            <w:tcW w:w="1985" w:type="dxa"/>
+            <w:vAlign w:val="center"/>
+          </w:tcPr>
+          <w:p>
+            <w:pPr>
+              <w:spacing w:line="276" w:lineRule="auto"/>
+              <w:jc w:val="left"/>
+              <w:rPr>
+                <w:b w:val="0"/>
+                <w:i/>
+                <w:lang w:val="pl-PL"/>
+              </w:rPr>
+            </w:pPr>
+            <w:r>
+              <w:rPr>
+                <w:b w:val="0"/>
+                <w:i/>
+                <w:lang w:val="pl-PL"/>
+              </w:rPr>
+              <w:t>distrRowNb</w:t>
+            </w:r>
+          </w:p>
+        </w:tc>
+        <w:tc>
+          <w:tcPr>
+            <w:tcW w:w="7031" w:type="dxa"/>
+            <w:vAlign w:val="center"/>
+          </w:tcPr>
+          <w:p>
+            <w:pPr>
+              <w:spacing w:line="276" w:lineRule="auto"/>
+              <w:jc w:val="left"/>
+              <w:cnfStyle w:val="000000100000" w:firstRow="0" w:lastRow="0" w:firstColumn="0" w:lastColumn="0" w:oddVBand="0" w:evenVBand="0" w:oddHBand="1" w:evenHBand="0" w:firstRowFirstColumn="0" w:firstRowLastColumn="0" w:lastRowFirstColumn="0" w:lastRowLastColumn="0"/>
+              <w:rPr>
+                <w:lang w:val="pl-PL"/>
+              </w:rPr>
+            </w:pPr>
+            <w:r>
+              <w:rPr>
+                <w:lang w:val="pl-PL"/>
+              </w:rPr>
+              <w:t xml:space="preserve">Ilość wierszy w macierzy wektorów losowych </w:t>
+            </w:r>
+            <w:r>
+              <w:rPr>
+                <w:i/>
+                <w:lang w:val="pl-PL"/>
+              </w:rPr>
+              <w:t>sellProfitR</w:t>
+            </w:r>
+            <w:r>
+              <w:rPr>
+                <w:lang w:val="pl-PL"/>
+              </w:rPr>
+              <w:t xml:space="preserve">, czyli liczba wygenerowanych scenariuszy. W naszym przypadku wygenerowane zostało 1000 wektorów losowych, których wartości zawężono do wymaganego przedziału </w:t>
+            </w:r>
+            <m:oMath>
+              <m:d>
+                <m:dPr>
+                  <m:begChr m:val="["/>
+                  <m:endChr m:val="]"/>
+                  <m:ctrlPr>
+                    <w:rPr>
+                      <w:rFonts w:ascii="Cambria Math" w:hAnsi="Cambria Math"/>
+                      <w:i/>
+                      <w:lang w:val="pl-PL"/>
+                    </w:rPr>
+                  </m:ctrlPr>
+                </m:dPr>
+                <m:e>
+                  <m:r>
+                    <w:rPr>
+                      <w:rFonts w:ascii="Cambria Math" w:hAnsi="Cambria Math"/>
+                      <w:lang w:val="pl-PL"/>
+                    </w:rPr>
+                    <m:t>5,12</m:t>
+                  </m:r>
+                </m:e>
+              </m:d>
+            </m:oMath>
+            <w:r>
+              <w:rPr>
+                <w:lang w:val="pl-PL"/>
+              </w:rPr>
+              <w:t>.</w:t>
+            </w:r>
+          </w:p>
+        </w:tc>
+      </w:tr>
+      <w:tr>
+        <w:tc>
+          <w:tcPr>
+            <w:cnfStyle w:val="001000000000" w:firstRow="0" w:lastRow="0" w:firstColumn="1" w:lastColumn="0" w:oddVBand="0" w:evenVBand="0" w:oddHBand="0" w:evenHBand="0" w:firstRowFirstColumn="0" w:firstRowLastColumn="0" w:lastRowFirstColumn="0" w:lastRowLastColumn="0"/>
+            <w:tcW w:w="1985" w:type="dxa"/>
+            <w:vAlign w:val="center"/>
+          </w:tcPr>
+          <w:p>
+            <w:pPr>
+              <w:spacing w:line="276" w:lineRule="auto"/>
+              <w:jc w:val="left"/>
+              <w:rPr>
+                <w:b w:val="0"/>
+                <w:i/>
+                <w:lang w:val="pl-PL"/>
+              </w:rPr>
+            </w:pPr>
+            <w:r>
+              <w:rPr>
+                <w:b w:val="0"/>
+                <w:i/>
+                <w:lang w:val="pl-PL"/>
+              </w:rPr>
               <w:t>machines</w:t>
             </w:r>
           </w:p>
@@ -4332,20 +4428,28 @@
     </w:p>
     <w:p>
       <w:pPr>
-        <w:pStyle w:val="Heading3"/>
-        <w:rPr>
-          <w:lang w:val="pl-PL"/>
-        </w:rPr>
-      </w:pPr>
-      <w:r>
-        <w:rPr>
-          <w:lang w:val="pl-PL"/>
-        </w:rPr>
-        <w:t>Zmienne decyzyjne</w:t>
-      </w:r>
+        <w:spacing w:line="276" w:lineRule="auto"/>
+        <w:rPr>
+          <w:lang w:val="pl-PL"/>
+        </w:rPr>
+      </w:pPr>
     </w:p>
     <w:p>
       <w:pPr>
+        <w:pStyle w:val="Heading3"/>
+        <w:rPr>
+          <w:lang w:val="pl-PL"/>
+        </w:rPr>
+      </w:pPr>
+      <w:r>
+        <w:rPr>
+          <w:lang w:val="pl-PL"/>
+        </w:rPr>
+        <w:t>Zmienne decyzyjne</w:t>
+      </w:r>
+    </w:p>
+    <w:p>
+      <w:pPr>
         <w:spacing w:line="276" w:lineRule="auto"/>
         <w:rPr>
           <w:lang w:val="pl-PL"/>
@@ -4363,6 +4467,14 @@
         </w:rPr>
         <w:t>W poniższej tabeli zestawiono zmienne decyzyjne wykorzystane w modelu wraz z opisem.</w:t>
       </w:r>
+    </w:p>
+    <w:p>
+      <w:pPr>
+        <w:spacing w:line="276" w:lineRule="auto"/>
+        <w:rPr>
+          <w:lang w:val="pl-PL"/>
+        </w:rPr>
+      </w:pPr>
     </w:p>
     <w:tbl>
       <w:tblPr>
@@ -4396,6 +4508,7 @@
               <w:rPr>
                 <w:lang w:val="pl-PL"/>
               </w:rPr>
+              <w:lastRenderedPageBreak/>
               <w:t>Zmienna</w:t>
             </w:r>
           </w:p>
@@ -4663,7 +4776,6 @@
                 <w:i/>
                 <w:lang w:val="pl-PL"/>
               </w:rPr>
-              <w:lastRenderedPageBreak/>
               <w:t>elapsedTime[m][mc][p]</w:t>
             </w:r>
           </w:p>
@@ -4821,35 +4933,7 @@
                       <w:rFonts w:ascii="Cambria Math" w:hAnsi="Cambria Math"/>
                       <w:lang w:val="pl-PL"/>
                     </w:rPr>
-                    <m:t>m</m:t>
-                  </m:r>
-                  <m:r>
-                    <w:rPr>
-                      <w:rFonts w:ascii="Cambria Math" w:hAnsi="Cambria Math"/>
-                      <w:lang w:val="pl-PL"/>
-                    </w:rPr>
-                    <m:t xml:space="preserve"> </m:t>
-                  </m:r>
-                  <m:r>
-                    <w:rPr>
-                      <w:rFonts w:ascii="Cambria Math" w:hAnsi="Cambria Math"/>
-                      <w:lang w:val="pl-PL"/>
-                    </w:rPr>
-                    <m:t>∈</m:t>
-                  </m:r>
-                  <m:r>
-                    <w:rPr>
-                      <w:rFonts w:ascii="Cambria Math" w:hAnsi="Cambria Math"/>
-                      <w:lang w:val="pl-PL"/>
-                    </w:rPr>
-                    <m:t xml:space="preserve"> </m:t>
-                  </m:r>
-                  <m:r>
-                    <w:rPr>
-                      <w:rFonts w:ascii="Cambria Math" w:hAnsi="Cambria Math"/>
-                      <w:lang w:val="pl-PL"/>
-                    </w:rPr>
-                    <m:t>months</m:t>
+                    <m:t>m ∈ months</m:t>
                   </m:r>
                 </m:e>
                 <m:e>
@@ -4858,35 +4942,7 @@
                       <w:rFonts w:ascii="Cambria Math" w:hAnsi="Cambria Math"/>
                       <w:lang w:val="pl-PL"/>
                     </w:rPr>
-                    <m:t>mc</m:t>
-                  </m:r>
-                  <m:r>
-                    <w:rPr>
-                      <w:rFonts w:ascii="Cambria Math" w:hAnsi="Cambria Math"/>
-                      <w:lang w:val="pl-PL"/>
-                    </w:rPr>
-                    <m:t xml:space="preserve"> </m:t>
-                  </m:r>
-                  <m:r>
-                    <w:rPr>
-                      <w:rFonts w:ascii="Cambria Math" w:hAnsi="Cambria Math"/>
-                      <w:lang w:val="pl-PL"/>
-                    </w:rPr>
-                    <m:t>∈</m:t>
-                  </m:r>
-                  <m:r>
-                    <w:rPr>
-                      <w:rFonts w:ascii="Cambria Math" w:hAnsi="Cambria Math"/>
-                      <w:lang w:val="pl-PL"/>
-                    </w:rPr>
-                    <m:t xml:space="preserve"> </m:t>
-                  </m:r>
-                  <m:r>
-                    <w:rPr>
-                      <w:rFonts w:ascii="Cambria Math" w:hAnsi="Cambria Math"/>
-                      <w:lang w:val="pl-PL"/>
-                    </w:rPr>
-                    <m:t>machines</m:t>
+                    <m:t>mc ∈ machines</m:t>
                   </m:r>
                   <m:ctrlPr>
                     <w:rPr>
@@ -4901,35 +4957,7 @@
                       <w:rFonts w:ascii="Cambria Math" w:hAnsi="Cambria Math"/>
                       <w:lang w:val="pl-PL"/>
                     </w:rPr>
-                    <m:t>p</m:t>
-                  </m:r>
-                  <m:r>
-                    <w:rPr>
-                      <w:rFonts w:ascii="Cambria Math" w:hAnsi="Cambria Math"/>
-                      <w:lang w:val="pl-PL"/>
-                    </w:rPr>
-                    <m:t xml:space="preserve"> </m:t>
-                  </m:r>
-                  <m:r>
-                    <w:rPr>
-                      <w:rFonts w:ascii="Cambria Math" w:hAnsi="Cambria Math"/>
-                      <w:lang w:val="pl-PL"/>
-                    </w:rPr>
-                    <m:t>∈</m:t>
-                  </m:r>
-                  <m:r>
-                    <w:rPr>
-                      <w:rFonts w:ascii="Cambria Math" w:hAnsi="Cambria Math"/>
-                      <w:lang w:val="pl-PL"/>
-                    </w:rPr>
-                    <m:t xml:space="preserve"> </m:t>
-                  </m:r>
-                  <m:r>
-                    <w:rPr>
-                      <w:rFonts w:ascii="Cambria Math" w:hAnsi="Cambria Math"/>
-                      <w:lang w:val="pl-PL"/>
-                    </w:rPr>
-                    <m:t>products</m:t>
+                    <m:t>p ∈ products</m:t>
                   </m:r>
                 </m:e>
               </m:eqArr>
@@ -5061,35 +5089,7 @@
                       <w:rFonts w:ascii="Cambria Math" w:hAnsi="Cambria Math"/>
                       <w:lang w:val="pl-PL"/>
                     </w:rPr>
-                    <m:t>m</m:t>
-                  </m:r>
-                  <m:r>
-                    <w:rPr>
-                      <w:rFonts w:ascii="Cambria Math" w:hAnsi="Cambria Math"/>
-                      <w:lang w:val="pl-PL"/>
-                    </w:rPr>
-                    <m:t xml:space="preserve"> </m:t>
-                  </m:r>
-                  <m:r>
-                    <w:rPr>
-                      <w:rFonts w:ascii="Cambria Math" w:hAnsi="Cambria Math"/>
-                      <w:lang w:val="pl-PL"/>
-                    </w:rPr>
-                    <m:t>∈</m:t>
-                  </m:r>
-                  <m:r>
-                    <w:rPr>
-                      <w:rFonts w:ascii="Cambria Math" w:hAnsi="Cambria Math"/>
-                      <w:lang w:val="pl-PL"/>
-                    </w:rPr>
-                    <m:t xml:space="preserve"> </m:t>
-                  </m:r>
-                  <m:r>
-                    <w:rPr>
-                      <w:rFonts w:ascii="Cambria Math" w:hAnsi="Cambria Math"/>
-                      <w:lang w:val="pl-PL"/>
-                    </w:rPr>
-                    <m:t>months</m:t>
+                    <m:t>m ∈ months</m:t>
                   </m:r>
                 </m:e>
                 <m:e>
@@ -5098,35 +5098,7 @@
                       <w:rFonts w:ascii="Cambria Math" w:hAnsi="Cambria Math"/>
                       <w:lang w:val="pl-PL"/>
                     </w:rPr>
-                    <m:t>p</m:t>
-                  </m:r>
-                  <m:r>
-                    <w:rPr>
-                      <w:rFonts w:ascii="Cambria Math" w:hAnsi="Cambria Math"/>
-                      <w:lang w:val="pl-PL"/>
-                    </w:rPr>
-                    <m:t xml:space="preserve"> </m:t>
-                  </m:r>
-                  <m:r>
-                    <w:rPr>
-                      <w:rFonts w:ascii="Cambria Math" w:hAnsi="Cambria Math"/>
-                      <w:lang w:val="pl-PL"/>
-                    </w:rPr>
-                    <m:t>∈</m:t>
-                  </m:r>
-                  <m:r>
-                    <w:rPr>
-                      <w:rFonts w:ascii="Cambria Math" w:hAnsi="Cambria Math"/>
-                      <w:lang w:val="pl-PL"/>
-                    </w:rPr>
-                    <m:t xml:space="preserve"> </m:t>
-                  </m:r>
-                  <m:r>
-                    <w:rPr>
-                      <w:rFonts w:ascii="Cambria Math" w:hAnsi="Cambria Math"/>
-                      <w:lang w:val="pl-PL"/>
-                    </w:rPr>
-                    <m:t>products</m:t>
+                    <m:t>p ∈ products</m:t>
                   </m:r>
                 </m:e>
               </m:eqArr>
@@ -5236,35 +5208,7 @@
                       <w:rFonts w:ascii="Cambria Math" w:hAnsi="Cambria Math"/>
                       <w:lang w:val="pl-PL"/>
                     </w:rPr>
-                    <m:t>m</m:t>
-                  </m:r>
-                  <m:r>
-                    <w:rPr>
-                      <w:rFonts w:ascii="Cambria Math" w:hAnsi="Cambria Math"/>
-                      <w:lang w:val="pl-PL"/>
-                    </w:rPr>
-                    <m:t xml:space="preserve"> </m:t>
-                  </m:r>
-                  <m:r>
-                    <w:rPr>
-                      <w:rFonts w:ascii="Cambria Math" w:hAnsi="Cambria Math"/>
-                      <w:lang w:val="pl-PL"/>
-                    </w:rPr>
-                    <m:t>∈</m:t>
-                  </m:r>
-                  <m:r>
-                    <w:rPr>
-                      <w:rFonts w:ascii="Cambria Math" w:hAnsi="Cambria Math"/>
-                      <w:lang w:val="pl-PL"/>
-                    </w:rPr>
-                    <m:t xml:space="preserve"> </m:t>
-                  </m:r>
-                  <m:r>
-                    <w:rPr>
-                      <w:rFonts w:ascii="Cambria Math" w:hAnsi="Cambria Math"/>
-                      <w:lang w:val="pl-PL"/>
-                    </w:rPr>
-                    <m:t>months</m:t>
+                    <m:t>m ∈ months</m:t>
                   </m:r>
                 </m:e>
                 <m:e>
@@ -5273,35 +5217,7 @@
                       <w:rFonts w:ascii="Cambria Math" w:hAnsi="Cambria Math"/>
                       <w:lang w:val="pl-PL"/>
                     </w:rPr>
-                    <m:t>p</m:t>
-                  </m:r>
-                  <m:r>
-                    <w:rPr>
-                      <w:rFonts w:ascii="Cambria Math" w:hAnsi="Cambria Math"/>
-                      <w:lang w:val="pl-PL"/>
-                    </w:rPr>
-                    <m:t xml:space="preserve"> </m:t>
-                  </m:r>
-                  <m:r>
-                    <w:rPr>
-                      <w:rFonts w:ascii="Cambria Math" w:hAnsi="Cambria Math"/>
-                      <w:lang w:val="pl-PL"/>
-                    </w:rPr>
-                    <m:t>∈</m:t>
-                  </m:r>
-                  <m:r>
-                    <w:rPr>
-                      <w:rFonts w:ascii="Cambria Math" w:hAnsi="Cambria Math"/>
-                      <w:lang w:val="pl-PL"/>
-                    </w:rPr>
-                    <m:t xml:space="preserve"> </m:t>
-                  </m:r>
-                  <m:r>
-                    <w:rPr>
-                      <w:rFonts w:ascii="Cambria Math" w:hAnsi="Cambria Math"/>
-                      <w:lang w:val="pl-PL"/>
-                    </w:rPr>
-                    <m:t>products</m:t>
+                    <m:t>p ∈ products</m:t>
                   </m:r>
                 </m:e>
               </m:eqArr>
@@ -5411,35 +5327,7 @@
                       <w:rFonts w:ascii="Cambria Math" w:hAnsi="Cambria Math"/>
                       <w:lang w:val="pl-PL"/>
                     </w:rPr>
-                    <m:t>m</m:t>
-                  </m:r>
-                  <m:r>
-                    <w:rPr>
-                      <w:rFonts w:ascii="Cambria Math" w:hAnsi="Cambria Math"/>
-                      <w:lang w:val="pl-PL"/>
-                    </w:rPr>
-                    <m:t xml:space="preserve"> </m:t>
-                  </m:r>
-                  <m:r>
-                    <w:rPr>
-                      <w:rFonts w:ascii="Cambria Math" w:hAnsi="Cambria Math"/>
-                      <w:lang w:val="pl-PL"/>
-                    </w:rPr>
-                    <m:t>∈</m:t>
-                  </m:r>
-                  <m:r>
-                    <w:rPr>
-                      <w:rFonts w:ascii="Cambria Math" w:hAnsi="Cambria Math"/>
-                      <w:lang w:val="pl-PL"/>
-                    </w:rPr>
-                    <m:t xml:space="preserve"> </m:t>
-                  </m:r>
-                  <m:r>
-                    <w:rPr>
-                      <w:rFonts w:ascii="Cambria Math" w:hAnsi="Cambria Math"/>
-                      <w:lang w:val="pl-PL"/>
-                    </w:rPr>
-                    <m:t>months</m:t>
+                    <m:t>m ∈ months</m:t>
                   </m:r>
                 </m:e>
                 <m:e>
@@ -5448,35 +5336,7 @@
                       <w:rFonts w:ascii="Cambria Math" w:hAnsi="Cambria Math"/>
                       <w:lang w:val="pl-PL"/>
                     </w:rPr>
-                    <m:t>p</m:t>
-                  </m:r>
-                  <m:r>
-                    <w:rPr>
-                      <w:rFonts w:ascii="Cambria Math" w:hAnsi="Cambria Math"/>
-                      <w:lang w:val="pl-PL"/>
-                    </w:rPr>
-                    <m:t xml:space="preserve"> </m:t>
-                  </m:r>
-                  <m:r>
-                    <w:rPr>
-                      <w:rFonts w:ascii="Cambria Math" w:hAnsi="Cambria Math"/>
-                      <w:lang w:val="pl-PL"/>
-                    </w:rPr>
-                    <m:t>∈</m:t>
-                  </m:r>
-                  <m:r>
-                    <w:rPr>
-                      <w:rFonts w:ascii="Cambria Math" w:hAnsi="Cambria Math"/>
-                      <w:lang w:val="pl-PL"/>
-                    </w:rPr>
-                    <m:t xml:space="preserve"> </m:t>
-                  </m:r>
-                  <m:r>
-                    <w:rPr>
-                      <w:rFonts w:ascii="Cambria Math" w:hAnsi="Cambria Math"/>
-                      <w:lang w:val="pl-PL"/>
-                    </w:rPr>
-                    <m:t>products</m:t>
+                    <m:t>p ∈ products</m:t>
                   </m:r>
                 </m:e>
               </m:eqArr>
@@ -5641,35 +5501,7 @@
                       <w:rFonts w:ascii="Cambria Math" w:hAnsi="Cambria Math"/>
                       <w:lang w:val="pl-PL"/>
                     </w:rPr>
-                    <m:t>m</m:t>
-                  </m:r>
-                  <m:r>
-                    <w:rPr>
-                      <w:rFonts w:ascii="Cambria Math" w:hAnsi="Cambria Math"/>
-                      <w:lang w:val="pl-PL"/>
-                    </w:rPr>
-                    <m:t xml:space="preserve"> </m:t>
-                  </m:r>
-                  <m:r>
-                    <w:rPr>
-                      <w:rFonts w:ascii="Cambria Math" w:hAnsi="Cambria Math"/>
-                      <w:lang w:val="pl-PL"/>
-                    </w:rPr>
-                    <m:t>∈</m:t>
-                  </m:r>
-                  <m:r>
-                    <w:rPr>
-                      <w:rFonts w:ascii="Cambria Math" w:hAnsi="Cambria Math"/>
-                      <w:lang w:val="pl-PL"/>
-                    </w:rPr>
-                    <m:t xml:space="preserve"> </m:t>
-                  </m:r>
-                  <m:r>
-                    <w:rPr>
-                      <w:rFonts w:ascii="Cambria Math" w:hAnsi="Cambria Math"/>
-                      <w:lang w:val="pl-PL"/>
-                    </w:rPr>
-                    <m:t>months</m:t>
+                    <m:t>m ∈ months</m:t>
                   </m:r>
                 </m:e>
                 <m:e>
@@ -5678,35 +5510,7 @@
                       <w:rFonts w:ascii="Cambria Math" w:hAnsi="Cambria Math"/>
                       <w:lang w:val="pl-PL"/>
                     </w:rPr>
-                    <m:t>mc</m:t>
-                  </m:r>
-                  <m:r>
-                    <w:rPr>
-                      <w:rFonts w:ascii="Cambria Math" w:hAnsi="Cambria Math"/>
-                      <w:lang w:val="pl-PL"/>
-                    </w:rPr>
-                    <m:t xml:space="preserve"> </m:t>
-                  </m:r>
-                  <m:r>
-                    <w:rPr>
-                      <w:rFonts w:ascii="Cambria Math" w:hAnsi="Cambria Math"/>
-                      <w:lang w:val="pl-PL"/>
-                    </w:rPr>
-                    <m:t>∈</m:t>
-                  </m:r>
-                  <m:r>
-                    <w:rPr>
-                      <w:rFonts w:ascii="Cambria Math" w:hAnsi="Cambria Math"/>
-                      <w:lang w:val="pl-PL"/>
-                    </w:rPr>
-                    <m:t xml:space="preserve"> </m:t>
-                  </m:r>
-                  <m:r>
-                    <w:rPr>
-                      <w:rFonts w:ascii="Cambria Math" w:hAnsi="Cambria Math"/>
-                      <w:lang w:val="pl-PL"/>
-                    </w:rPr>
-                    <m:t>machines</m:t>
+                    <m:t>mc ∈ machines</m:t>
                   </m:r>
                 </m:e>
               </m:eqArr>
@@ -5732,35 +5536,7 @@
                       <w:rFonts w:ascii="Cambria Math" w:hAnsi="Cambria Math"/>
                       <w:lang w:val="pl-PL"/>
                     </w:rPr>
-                    <m:t>p</m:t>
-                  </m:r>
-                  <m:r>
-                    <w:rPr>
-                      <w:rFonts w:ascii="Cambria Math" w:hAnsi="Cambria Math"/>
-                      <w:lang w:val="pl-PL"/>
-                    </w:rPr>
-                    <m:t xml:space="preserve"> </m:t>
-                  </m:r>
-                  <m:r>
-                    <w:rPr>
-                      <w:rFonts w:ascii="Cambria Math" w:hAnsi="Cambria Math"/>
-                      <w:lang w:val="pl-PL"/>
-                    </w:rPr>
-                    <m:t>∈</m:t>
-                  </m:r>
-                  <m:r>
-                    <w:rPr>
-                      <w:rFonts w:ascii="Cambria Math" w:hAnsi="Cambria Math"/>
-                      <w:lang w:val="pl-PL"/>
-                    </w:rPr>
-                    <m:t xml:space="preserve"> </m:t>
-                  </m:r>
-                  <m:r>
-                    <w:rPr>
-                      <w:rFonts w:ascii="Cambria Math" w:hAnsi="Cambria Math"/>
-                      <w:lang w:val="pl-PL"/>
-                    </w:rPr>
-                    <m:t>products</m:t>
+                    <m:t>p ∈ products</m:t>
                   </m:r>
                 </m:sub>
                 <m:sup/>
@@ -5966,35 +5742,7 @@
                       <w:rFonts w:ascii="Cambria Math" w:hAnsi="Cambria Math"/>
                       <w:lang w:val="pl-PL"/>
                     </w:rPr>
-                    <m:t>m</m:t>
-                  </m:r>
-                  <m:r>
-                    <w:rPr>
-                      <w:rFonts w:ascii="Cambria Math" w:hAnsi="Cambria Math"/>
-                      <w:lang w:val="pl-PL"/>
-                    </w:rPr>
-                    <m:t xml:space="preserve"> </m:t>
-                  </m:r>
-                  <m:r>
-                    <w:rPr>
-                      <w:rFonts w:ascii="Cambria Math" w:hAnsi="Cambria Math"/>
-                      <w:lang w:val="pl-PL"/>
-                    </w:rPr>
-                    <m:t>∈</m:t>
-                  </m:r>
-                  <m:r>
-                    <w:rPr>
-                      <w:rFonts w:ascii="Cambria Math" w:hAnsi="Cambria Math"/>
-                      <w:lang w:val="pl-PL"/>
-                    </w:rPr>
-                    <m:t xml:space="preserve"> </m:t>
-                  </m:r>
-                  <m:r>
-                    <w:rPr>
-                      <w:rFonts w:ascii="Cambria Math" w:hAnsi="Cambria Math"/>
-                      <w:lang w:val="pl-PL"/>
-                    </w:rPr>
-                    <m:t>months</m:t>
+                    <m:t>m ∈ months</m:t>
                   </m:r>
                 </m:e>
                 <m:e>
@@ -6003,35 +5751,7 @@
                       <w:rFonts w:ascii="Cambria Math" w:hAnsi="Cambria Math"/>
                       <w:lang w:val="pl-PL"/>
                     </w:rPr>
-                    <m:t>mc</m:t>
-                  </m:r>
-                  <m:r>
-                    <w:rPr>
-                      <w:rFonts w:ascii="Cambria Math" w:hAnsi="Cambria Math"/>
-                      <w:lang w:val="pl-PL"/>
-                    </w:rPr>
-                    <m:t xml:space="preserve"> </m:t>
-                  </m:r>
-                  <m:r>
-                    <w:rPr>
-                      <w:rFonts w:ascii="Cambria Math" w:hAnsi="Cambria Math"/>
-                      <w:lang w:val="pl-PL"/>
-                    </w:rPr>
-                    <m:t>∈</m:t>
-                  </m:r>
-                  <m:r>
-                    <w:rPr>
-                      <w:rFonts w:ascii="Cambria Math" w:hAnsi="Cambria Math"/>
-                      <w:lang w:val="pl-PL"/>
-                    </w:rPr>
-                    <m:t xml:space="preserve"> </m:t>
-                  </m:r>
-                  <m:r>
-                    <w:rPr>
-                      <w:rFonts w:ascii="Cambria Math" w:hAnsi="Cambria Math"/>
-                      <w:lang w:val="pl-PL"/>
-                    </w:rPr>
-                    <m:t>machines</m:t>
+                    <m:t>mc ∈ machines</m:t>
                   </m:r>
                   <m:ctrlPr>
                     <w:rPr>
@@ -6046,35 +5766,7 @@
                       <w:rFonts w:ascii="Cambria Math" w:hAnsi="Cambria Math"/>
                       <w:lang w:val="pl-PL"/>
                     </w:rPr>
-                    <m:t>p</m:t>
-                  </m:r>
-                  <m:r>
-                    <w:rPr>
-                      <w:rFonts w:ascii="Cambria Math" w:hAnsi="Cambria Math"/>
-                      <w:lang w:val="pl-PL"/>
-                    </w:rPr>
-                    <m:t xml:space="preserve"> </m:t>
-                  </m:r>
-                  <m:r>
-                    <w:rPr>
-                      <w:rFonts w:ascii="Cambria Math" w:hAnsi="Cambria Math"/>
-                      <w:lang w:val="pl-PL"/>
-                    </w:rPr>
-                    <m:t>∈</m:t>
-                  </m:r>
-                  <m:r>
-                    <w:rPr>
-                      <w:rFonts w:ascii="Cambria Math" w:hAnsi="Cambria Math"/>
-                      <w:lang w:val="pl-PL"/>
-                    </w:rPr>
-                    <m:t xml:space="preserve"> </m:t>
-                  </m:r>
-                  <m:r>
-                    <w:rPr>
-                      <w:rFonts w:ascii="Cambria Math" w:hAnsi="Cambria Math"/>
-                      <w:lang w:val="pl-PL"/>
-                    </w:rPr>
-                    <m:t>products</m:t>
+                    <m:t>p ∈ products</m:t>
                   </m:r>
                 </m:e>
               </m:eqArr>
@@ -6222,6 +5914,15 @@
         <w:pStyle w:val="ListParagraph"/>
         <w:spacing w:line="276" w:lineRule="auto"/>
         <w:rPr>
+          <w:lang w:val="pl-PL"/>
+        </w:rPr>
+      </w:pPr>
+    </w:p>
+    <w:p>
+      <w:pPr>
+        <w:pStyle w:val="ListParagraph"/>
+        <w:spacing w:line="276" w:lineRule="auto"/>
+        <w:rPr>
           <w:b/>
           <w:lang w:val="pl-PL"/>
         </w:rPr>
@@ -6250,7 +5951,25 @@
         <w:rPr>
           <w:lang w:val="pl-PL"/>
         </w:rPr>
-        <w:t xml:space="preserve"> czasu pracy dla jednej maszyny</w:t>
+        <w:t xml:space="preserve"> czasu pracy dla jednego</w:t>
+      </w:r>
+      <w:r>
+        <w:rPr>
+          <w:lang w:val="pl-PL"/>
+        </w:rPr>
+        <w:t xml:space="preserve"> </w:t>
+      </w:r>
+      <w:r>
+        <w:rPr>
+          <w:lang w:val="pl-PL"/>
+        </w:rPr>
+        <w:t xml:space="preserve">typu </w:t>
+      </w:r>
+      <w:r>
+        <w:rPr>
+          <w:lang w:val="pl-PL"/>
+        </w:rPr>
+        <w:t>maszyny</w:t>
       </w:r>
       <w:r>
         <w:rPr>
@@ -6299,35 +6018,7 @@
                       <w:rFonts w:ascii="Cambria Math" w:hAnsi="Cambria Math"/>
                       <w:lang w:val="pl-PL"/>
                     </w:rPr>
-                    <m:t>m</m:t>
-                  </m:r>
-                  <m:r>
-                    <w:rPr>
-                      <w:rFonts w:ascii="Cambria Math" w:hAnsi="Cambria Math"/>
-                      <w:lang w:val="pl-PL"/>
-                    </w:rPr>
-                    <m:t xml:space="preserve"> </m:t>
-                  </m:r>
-                  <m:r>
-                    <w:rPr>
-                      <w:rFonts w:ascii="Cambria Math" w:hAnsi="Cambria Math"/>
-                      <w:lang w:val="pl-PL"/>
-                    </w:rPr>
-                    <m:t>∈</m:t>
-                  </m:r>
-                  <m:r>
-                    <w:rPr>
-                      <w:rFonts w:ascii="Cambria Math" w:hAnsi="Cambria Math"/>
-                      <w:lang w:val="pl-PL"/>
-                    </w:rPr>
-                    <m:t xml:space="preserve"> </m:t>
-                  </m:r>
-                  <m:r>
-                    <w:rPr>
-                      <w:rFonts w:ascii="Cambria Math" w:hAnsi="Cambria Math"/>
-                      <w:lang w:val="pl-PL"/>
-                    </w:rPr>
-                    <m:t>months</m:t>
+                    <m:t>m ∈ months</m:t>
                   </m:r>
                 </m:e>
                 <m:e>
@@ -6336,35 +6027,7 @@
                       <w:rFonts w:ascii="Cambria Math" w:hAnsi="Cambria Math"/>
                       <w:lang w:val="pl-PL"/>
                     </w:rPr>
-                    <m:t>mc</m:t>
-                  </m:r>
-                  <m:r>
-                    <w:rPr>
-                      <w:rFonts w:ascii="Cambria Math" w:hAnsi="Cambria Math"/>
-                      <w:lang w:val="pl-PL"/>
-                    </w:rPr>
-                    <m:t xml:space="preserve"> </m:t>
-                  </m:r>
-                  <m:r>
-                    <w:rPr>
-                      <w:rFonts w:ascii="Cambria Math" w:hAnsi="Cambria Math"/>
-                      <w:lang w:val="pl-PL"/>
-                    </w:rPr>
-                    <m:t>∈</m:t>
-                  </m:r>
-                  <m:r>
-                    <w:rPr>
-                      <w:rFonts w:ascii="Cambria Math" w:hAnsi="Cambria Math"/>
-                      <w:lang w:val="pl-PL"/>
-                    </w:rPr>
-                    <m:t xml:space="preserve"> </m:t>
-                  </m:r>
-                  <m:r>
-                    <w:rPr>
-                      <w:rFonts w:ascii="Cambria Math" w:hAnsi="Cambria Math"/>
-                      <w:lang w:val="pl-PL"/>
-                    </w:rPr>
-                    <m:t>machines</m:t>
+                    <m:t>mc ∈ machines</m:t>
                   </m:r>
                   <m:ctrlPr>
                     <w:rPr>
@@ -6379,35 +6042,7 @@
                       <w:rFonts w:ascii="Cambria Math" w:hAnsi="Cambria Math"/>
                       <w:lang w:val="pl-PL"/>
                     </w:rPr>
-                    <m:t>p</m:t>
-                  </m:r>
-                  <m:r>
-                    <w:rPr>
-                      <w:rFonts w:ascii="Cambria Math" w:hAnsi="Cambria Math"/>
-                      <w:lang w:val="pl-PL"/>
-                    </w:rPr>
-                    <m:t xml:space="preserve"> </m:t>
-                  </m:r>
-                  <m:r>
-                    <w:rPr>
-                      <w:rFonts w:ascii="Cambria Math" w:hAnsi="Cambria Math"/>
-                      <w:lang w:val="pl-PL"/>
-                    </w:rPr>
-                    <m:t>∈</m:t>
-                  </m:r>
-                  <m:r>
-                    <w:rPr>
-                      <w:rFonts w:ascii="Cambria Math" w:hAnsi="Cambria Math"/>
-                      <w:lang w:val="pl-PL"/>
-                    </w:rPr>
-                    <m:t xml:space="preserve"> </m:t>
-                  </m:r>
-                  <m:r>
-                    <w:rPr>
-                      <w:rFonts w:ascii="Cambria Math" w:hAnsi="Cambria Math"/>
-                      <w:lang w:val="pl-PL"/>
-                    </w:rPr>
-                    <m:t>products</m:t>
+                    <m:t>p ∈ products</m:t>
                   </m:r>
                 </m:e>
               </m:eqArr>
@@ -6492,7 +6127,43 @@
                   <w:rFonts w:ascii="Cambria Math" w:hAnsi="Cambria Math"/>
                   <w:lang w:val="pl-PL"/>
                 </w:rPr>
-                <m:t>≤nbHours</m:t>
+                <m:t>≤maxMachines</m:t>
+              </m:r>
+              <m:d>
+                <m:dPr>
+                  <m:begChr m:val="["/>
+                  <m:endChr m:val="]"/>
+                  <m:ctrlPr>
+                    <w:rPr>
+                      <w:rFonts w:ascii="Cambria Math" w:hAnsi="Cambria Math"/>
+                      <w:i/>
+                      <w:lang w:val="pl-PL"/>
+                    </w:rPr>
+                  </m:ctrlPr>
+                </m:dPr>
+                <m:e>
+                  <m:r>
+                    <w:rPr>
+                      <w:rFonts w:ascii="Cambria Math" w:hAnsi="Cambria Math"/>
+                      <w:lang w:val="pl-PL"/>
+                    </w:rPr>
+                    <m:t>mc</m:t>
+                  </m:r>
+                </m:e>
+              </m:d>
+              <m:r>
+                <w:rPr>
+                  <w:rFonts w:ascii="Cambria Math" w:hAnsi="Cambria Math"/>
+                  <w:lang w:val="pl-PL"/>
+                </w:rPr>
+                <m:t>*</m:t>
+              </m:r>
+              <m:r>
+                <w:rPr>
+                  <w:rFonts w:ascii="Cambria Math" w:hAnsi="Cambria Math"/>
+                  <w:lang w:val="pl-PL"/>
+                </w:rPr>
+                <m:t>nbHours</m:t>
               </m:r>
             </m:e>
           </m:nary>
@@ -6504,6 +6175,15 @@
         <w:pStyle w:val="ListParagraph"/>
         <w:spacing w:line="276" w:lineRule="auto"/>
         <w:rPr>
+          <w:lang w:val="pl-PL"/>
+        </w:rPr>
+      </w:pPr>
+    </w:p>
+    <w:p>
+      <w:pPr>
+        <w:pStyle w:val="ListParagraph"/>
+        <w:spacing w:line="276" w:lineRule="auto"/>
+        <w:rPr>
           <w:b/>
           <w:lang w:val="pl-PL"/>
         </w:rPr>
@@ -6526,6 +6206,7 @@
         <w:rPr>
           <w:lang w:val="pl-PL"/>
         </w:rPr>
+        <w:lastRenderedPageBreak/>
         <w:t>Ograniczenie pojemności rynku w danym miesiącu</w:t>
       </w:r>
     </w:p>
@@ -6569,35 +6250,7 @@
                       <w:rFonts w:ascii="Cambria Math" w:hAnsi="Cambria Math"/>
                       <w:lang w:val="pl-PL"/>
                     </w:rPr>
-                    <m:t>m</m:t>
-                  </m:r>
-                  <m:r>
-                    <w:rPr>
-                      <w:rFonts w:ascii="Cambria Math" w:hAnsi="Cambria Math"/>
-                      <w:lang w:val="pl-PL"/>
-                    </w:rPr>
-                    <m:t xml:space="preserve"> </m:t>
-                  </m:r>
-                  <m:r>
-                    <w:rPr>
-                      <w:rFonts w:ascii="Cambria Math" w:hAnsi="Cambria Math"/>
-                      <w:lang w:val="pl-PL"/>
-                    </w:rPr>
-                    <m:t>∈</m:t>
-                  </m:r>
-                  <m:r>
-                    <w:rPr>
-                      <w:rFonts w:ascii="Cambria Math" w:hAnsi="Cambria Math"/>
-                      <w:lang w:val="pl-PL"/>
-                    </w:rPr>
-                    <m:t xml:space="preserve"> </m:t>
-                  </m:r>
-                  <m:r>
-                    <w:rPr>
-                      <w:rFonts w:ascii="Cambria Math" w:hAnsi="Cambria Math"/>
-                      <w:lang w:val="pl-PL"/>
-                    </w:rPr>
-                    <m:t>months</m:t>
+                    <m:t>m ∈ months</m:t>
                   </m:r>
                 </m:e>
                 <m:e>
@@ -6606,35 +6259,7 @@
                       <w:rFonts w:ascii="Cambria Math" w:hAnsi="Cambria Math"/>
                       <w:lang w:val="pl-PL"/>
                     </w:rPr>
-                    <m:t>p</m:t>
-                  </m:r>
-                  <m:r>
-                    <w:rPr>
-                      <w:rFonts w:ascii="Cambria Math" w:hAnsi="Cambria Math"/>
-                      <w:lang w:val="pl-PL"/>
-                    </w:rPr>
-                    <m:t xml:space="preserve"> </m:t>
-                  </m:r>
-                  <m:r>
-                    <w:rPr>
-                      <w:rFonts w:ascii="Cambria Math" w:hAnsi="Cambria Math"/>
-                      <w:lang w:val="pl-PL"/>
-                    </w:rPr>
-                    <m:t>∈</m:t>
-                  </m:r>
-                  <m:r>
-                    <w:rPr>
-                      <w:rFonts w:ascii="Cambria Math" w:hAnsi="Cambria Math"/>
-                      <w:lang w:val="pl-PL"/>
-                    </w:rPr>
-                    <m:t xml:space="preserve"> </m:t>
-                  </m:r>
-                  <m:r>
-                    <w:rPr>
-                      <w:rFonts w:ascii="Cambria Math" w:hAnsi="Cambria Math"/>
-                      <w:lang w:val="pl-PL"/>
-                    </w:rPr>
-                    <m:t>products</m:t>
+                    <m:t>p ∈ products</m:t>
                   </m:r>
                 </m:e>
               </m:eqArr>
@@ -6803,35 +6428,7 @@
                       <w:rFonts w:ascii="Cambria Math" w:hAnsi="Cambria Math"/>
                       <w:lang w:val="pl-PL"/>
                     </w:rPr>
-                    <m:t>m</m:t>
-                  </m:r>
-                  <m:r>
-                    <w:rPr>
-                      <w:rFonts w:ascii="Cambria Math" w:hAnsi="Cambria Math"/>
-                      <w:lang w:val="pl-PL"/>
-                    </w:rPr>
-                    <m:t xml:space="preserve"> </m:t>
-                  </m:r>
-                  <m:r>
-                    <w:rPr>
-                      <w:rFonts w:ascii="Cambria Math" w:hAnsi="Cambria Math"/>
-                      <w:lang w:val="pl-PL"/>
-                    </w:rPr>
-                    <m:t>∈</m:t>
-                  </m:r>
-                  <m:r>
-                    <w:rPr>
-                      <w:rFonts w:ascii="Cambria Math" w:hAnsi="Cambria Math"/>
-                      <w:lang w:val="pl-PL"/>
-                    </w:rPr>
-                    <m:t xml:space="preserve"> </m:t>
-                  </m:r>
-                  <m:r>
-                    <w:rPr>
-                      <w:rFonts w:ascii="Cambria Math" w:hAnsi="Cambria Math"/>
-                      <w:lang w:val="pl-PL"/>
-                    </w:rPr>
-                    <m:t>months</m:t>
+                    <m:t>m ∈ months</m:t>
                   </m:r>
                 </m:e>
                 <m:e>
@@ -6840,35 +6437,7 @@
                       <w:rFonts w:ascii="Cambria Math" w:hAnsi="Cambria Math"/>
                       <w:lang w:val="pl-PL"/>
                     </w:rPr>
-                    <m:t>p</m:t>
-                  </m:r>
-                  <m:r>
-                    <w:rPr>
-                      <w:rFonts w:ascii="Cambria Math" w:hAnsi="Cambria Math"/>
-                      <w:lang w:val="pl-PL"/>
-                    </w:rPr>
-                    <m:t xml:space="preserve"> </m:t>
-                  </m:r>
-                  <m:r>
-                    <w:rPr>
-                      <w:rFonts w:ascii="Cambria Math" w:hAnsi="Cambria Math"/>
-                      <w:lang w:val="pl-PL"/>
-                    </w:rPr>
-                    <m:t>∈</m:t>
-                  </m:r>
-                  <m:r>
-                    <w:rPr>
-                      <w:rFonts w:ascii="Cambria Math" w:hAnsi="Cambria Math"/>
-                      <w:lang w:val="pl-PL"/>
-                    </w:rPr>
-                    <m:t xml:space="preserve"> </m:t>
-                  </m:r>
-                  <m:r>
-                    <w:rPr>
-                      <w:rFonts w:ascii="Cambria Math" w:hAnsi="Cambria Math"/>
-                      <w:lang w:val="pl-PL"/>
-                    </w:rPr>
-                    <m:t>products</m:t>
+                    <m:t>p ∈ products</m:t>
                   </m:r>
                 </m:e>
               </m:eqArr>
@@ -6931,8 +6500,59 @@
                   <w:rFonts w:ascii="Cambria Math" w:hAnsi="Cambria Math"/>
                   <w:lang w:val="pl-PL"/>
                 </w:rPr>
-                <m:t>==producedQuant[m][p]</m:t>
+                <m:t>≤</m:t>
               </m:r>
+              <m:r>
+                <w:rPr>
+                  <w:rFonts w:ascii="Cambria Math" w:hAnsi="Cambria Math"/>
+                  <w:lang w:val="pl-PL"/>
+                </w:rPr>
+                <m:t>producedQuant</m:t>
+              </m:r>
+              <m:d>
+                <m:dPr>
+                  <m:begChr m:val="["/>
+                  <m:endChr m:val="]"/>
+                  <m:ctrlPr>
+                    <w:rPr>
+                      <w:rFonts w:ascii="Cambria Math" w:hAnsi="Cambria Math"/>
+                      <w:i/>
+                      <w:lang w:val="pl-PL"/>
+                    </w:rPr>
+                  </m:ctrlPr>
+                </m:dPr>
+                <m:e>
+                  <m:r>
+                    <w:rPr>
+                      <w:rFonts w:ascii="Cambria Math" w:hAnsi="Cambria Math"/>
+                      <w:lang w:val="pl-PL"/>
+                    </w:rPr>
+                    <m:t>m</m:t>
+                  </m:r>
+                </m:e>
+              </m:d>
+              <m:d>
+                <m:dPr>
+                  <m:begChr m:val="["/>
+                  <m:endChr m:val="]"/>
+                  <m:ctrlPr>
+                    <w:rPr>
+                      <w:rFonts w:ascii="Cambria Math" w:hAnsi="Cambria Math"/>
+                      <w:i/>
+                      <w:lang w:val="pl-PL"/>
+                    </w:rPr>
+                  </m:ctrlPr>
+                </m:dPr>
+                <m:e>
+                  <m:r>
+                    <w:rPr>
+                      <w:rFonts w:ascii="Cambria Math" w:hAnsi="Cambria Math"/>
+                      <w:lang w:val="pl-PL"/>
+                    </w:rPr>
+                    <m:t>p</m:t>
+                  </m:r>
+                </m:e>
+              </m:d>
             </m:e>
           </m:nary>
         </m:oMath>
@@ -6991,8 +6611,6 @@
                 <w:rPr>
                   <w:rFonts w:ascii="Cambria Math" w:hAnsi="Cambria Math"/>
                   <w:i/>
-                  <w:sz w:val="21"/>
-                  <w:szCs w:val="21"/>
                   <w:lang w:val="pl-PL"/>
                 </w:rPr>
               </m:ctrlPr>
@@ -7004,8 +6622,6 @@
                     <w:rPr>
                       <w:rFonts w:ascii="Cambria Math" w:hAnsi="Cambria Math"/>
                       <w:i/>
-                      <w:sz w:val="21"/>
-                      <w:szCs w:val="21"/>
                       <w:lang w:val="pl-PL"/>
                     </w:rPr>
                   </m:ctrlPr>
@@ -7014,94 +6630,18 @@
                   <m:r>
                     <w:rPr>
                       <w:rFonts w:ascii="Cambria Math" w:hAnsi="Cambria Math"/>
-                      <w:sz w:val="21"/>
-                      <w:szCs w:val="21"/>
-                      <w:lang w:val="pl-PL"/>
-                    </w:rPr>
-                    <m:t>m</m:t>
-                  </m:r>
-                  <m:r>
-                    <w:rPr>
-                      <w:rFonts w:ascii="Cambria Math" w:hAnsi="Cambria Math"/>
-                      <w:sz w:val="21"/>
-                      <w:szCs w:val="21"/>
-                      <w:lang w:val="pl-PL"/>
-                    </w:rPr>
-                    <m:t xml:space="preserve"> </m:t>
-                  </m:r>
-                  <m:r>
-                    <w:rPr>
-                      <w:rFonts w:ascii="Cambria Math" w:hAnsi="Cambria Math"/>
-                      <w:sz w:val="21"/>
-                      <w:szCs w:val="21"/>
-                      <w:lang w:val="pl-PL"/>
-                    </w:rPr>
-                    <m:t>∈</m:t>
-                  </m:r>
-                  <m:r>
-                    <w:rPr>
-                      <w:rFonts w:ascii="Cambria Math" w:hAnsi="Cambria Math"/>
-                      <w:sz w:val="21"/>
-                      <w:szCs w:val="21"/>
-                      <w:lang w:val="pl-PL"/>
-                    </w:rPr>
-                    <m:t xml:space="preserve"> </m:t>
-                  </m:r>
-                  <m:r>
-                    <w:rPr>
-                      <w:rFonts w:ascii="Cambria Math" w:hAnsi="Cambria Math"/>
-                      <w:sz w:val="21"/>
-                      <w:szCs w:val="21"/>
-                      <w:lang w:val="pl-PL"/>
-                    </w:rPr>
-                    <m:t>months</m:t>
+                      <w:lang w:val="pl-PL"/>
+                    </w:rPr>
+                    <m:t>m ∈ months</m:t>
                   </m:r>
                 </m:e>
                 <m:e>
                   <m:r>
                     <w:rPr>
                       <w:rFonts w:ascii="Cambria Math" w:hAnsi="Cambria Math"/>
-                      <w:sz w:val="21"/>
-                      <w:szCs w:val="21"/>
-                      <w:lang w:val="pl-PL"/>
-                    </w:rPr>
-                    <m:t>p</m:t>
-                  </m:r>
-                  <m:r>
-                    <w:rPr>
-                      <w:rFonts w:ascii="Cambria Math" w:hAnsi="Cambria Math"/>
-                      <w:sz w:val="21"/>
-                      <w:szCs w:val="21"/>
-                      <w:lang w:val="pl-PL"/>
-                    </w:rPr>
-                    <m:t xml:space="preserve"> </m:t>
-                  </m:r>
-                  <m:r>
-                    <w:rPr>
-                      <w:rFonts w:ascii="Cambria Math" w:hAnsi="Cambria Math"/>
-                      <w:sz w:val="21"/>
-                      <w:szCs w:val="21"/>
-                      <w:lang w:val="pl-PL"/>
-                    </w:rPr>
-                    <m:t>∈</m:t>
-                  </m:r>
-                  <m:r>
-                    <w:rPr>
-                      <w:rFonts w:ascii="Cambria Math" w:hAnsi="Cambria Math"/>
-                      <w:sz w:val="21"/>
-                      <w:szCs w:val="21"/>
-                      <w:lang w:val="pl-PL"/>
-                    </w:rPr>
-                    <m:t xml:space="preserve"> </m:t>
-                  </m:r>
-                  <m:r>
-                    <w:rPr>
-                      <w:rFonts w:ascii="Cambria Math" w:hAnsi="Cambria Math"/>
-                      <w:sz w:val="21"/>
-                      <w:szCs w:val="21"/>
-                      <w:lang w:val="pl-PL"/>
-                    </w:rPr>
-                    <m:t>products</m:t>
+                      <w:lang w:val="pl-PL"/>
+                    </w:rPr>
+                    <m:t>p ∈ products</m:t>
                   </m:r>
                 </m:e>
               </m:eqArr>
@@ -7111,8 +6651,6 @@
               <m:r>
                 <w:rPr>
                   <w:rFonts w:ascii="Cambria Math" w:hAnsi="Cambria Math"/>
-                  <w:sz w:val="21"/>
-                  <w:szCs w:val="21"/>
                   <w:lang w:val="pl-PL"/>
                 </w:rPr>
                 <m:t>soldQuant</m:t>
@@ -7125,8 +6663,6 @@
                     <w:rPr>
                       <w:rFonts w:ascii="Cambria Math" w:hAnsi="Cambria Math"/>
                       <w:i/>
-                      <w:sz w:val="21"/>
-                      <w:szCs w:val="21"/>
                       <w:lang w:val="pl-PL"/>
                     </w:rPr>
                   </m:ctrlPr>
@@ -7135,8 +6671,6 @@
                   <m:r>
                     <w:rPr>
                       <w:rFonts w:ascii="Cambria Math" w:hAnsi="Cambria Math"/>
-                      <w:sz w:val="21"/>
-                      <w:szCs w:val="21"/>
                       <w:lang w:val="pl-PL"/>
                     </w:rPr>
                     <m:t>m</m:t>
@@ -7151,8 +6685,6 @@
                     <w:rPr>
                       <w:rFonts w:ascii="Cambria Math" w:hAnsi="Cambria Math"/>
                       <w:i/>
-                      <w:sz w:val="21"/>
-                      <w:szCs w:val="21"/>
                       <w:lang w:val="pl-PL"/>
                     </w:rPr>
                   </m:ctrlPr>
@@ -7161,8 +6693,6 @@
                   <m:r>
                     <w:rPr>
                       <w:rFonts w:ascii="Cambria Math" w:hAnsi="Cambria Math"/>
-                      <w:sz w:val="21"/>
-                      <w:szCs w:val="21"/>
                       <w:lang w:val="pl-PL"/>
                     </w:rPr>
                     <m:t>p</m:t>
@@ -7172,11 +6702,9 @@
               <m:r>
                 <w:rPr>
                   <w:rFonts w:ascii="Cambria Math" w:hAnsi="Cambria Math"/>
-                  <w:sz w:val="21"/>
-                  <w:szCs w:val="21"/>
                   <w:lang w:val="pl-PL"/>
                 </w:rPr>
-                <m:t>==producedQuant</m:t>
+                <m:t>≤producedQuant</m:t>
               </m:r>
               <m:d>
                 <m:dPr>
@@ -7186,8 +6714,6 @@
                     <w:rPr>
                       <w:rFonts w:ascii="Cambria Math" w:hAnsi="Cambria Math"/>
                       <w:i/>
-                      <w:sz w:val="21"/>
-                      <w:szCs w:val="21"/>
                       <w:lang w:val="pl-PL"/>
                     </w:rPr>
                   </m:ctrlPr>
@@ -7196,8 +6722,6 @@
                   <m:r>
                     <w:rPr>
                       <w:rFonts w:ascii="Cambria Math" w:hAnsi="Cambria Math"/>
-                      <w:sz w:val="21"/>
-                      <w:szCs w:val="21"/>
                       <w:lang w:val="pl-PL"/>
                     </w:rPr>
                     <m:t>m</m:t>
@@ -7212,8 +6736,6 @@
                     <w:rPr>
                       <w:rFonts w:ascii="Cambria Math" w:hAnsi="Cambria Math"/>
                       <w:i/>
-                      <w:sz w:val="21"/>
-                      <w:szCs w:val="21"/>
                       <w:lang w:val="pl-PL"/>
                     </w:rPr>
                   </m:ctrlPr>
@@ -7222,8 +6744,6 @@
                   <m:r>
                     <w:rPr>
                       <w:rFonts w:ascii="Cambria Math" w:hAnsi="Cambria Math"/>
-                      <w:sz w:val="21"/>
-                      <w:szCs w:val="21"/>
                       <w:lang w:val="pl-PL"/>
                     </w:rPr>
                     <m:t>p</m:t>
@@ -7233,46 +6753,23 @@
               <m:r>
                 <w:rPr>
                   <w:rFonts w:ascii="Cambria Math" w:hAnsi="Cambria Math"/>
-                  <w:sz w:val="21"/>
-                  <w:szCs w:val="21"/>
                   <w:lang w:val="pl-PL"/>
                 </w:rPr>
-                <m:t>+stockQuant</m:t>
+                <m:t>+stockQuant[m</m:t>
               </m:r>
-              <m:d>
-                <m:dPr>
-                  <m:begChr m:val="["/>
-                  <m:endChr m:val="]"/>
-                  <m:ctrlPr>
-                    <w:rPr>
-                      <w:rFonts w:ascii="Cambria Math" w:hAnsi="Cambria Math"/>
-                      <w:i/>
-                      <w:sz w:val="21"/>
-                      <w:szCs w:val="21"/>
-                      <w:lang w:val="pl-PL"/>
-                    </w:rPr>
-                  </m:ctrlPr>
-                </m:dPr>
-                <m:e>
-                  <m:r>
-                    <w:rPr>
-                      <w:rFonts w:ascii="Cambria Math" w:hAnsi="Cambria Math"/>
-                      <w:sz w:val="21"/>
-                      <w:szCs w:val="21"/>
-                      <w:lang w:val="pl-PL"/>
-                    </w:rPr>
-                    <m:t>m-1</m:t>
-                  </m:r>
-                </m:e>
-              </m:d>
               <m:r>
                 <w:rPr>
                   <w:rFonts w:ascii="Cambria Math" w:hAnsi="Cambria Math"/>
-                  <w:sz w:val="21"/>
-                  <w:szCs w:val="21"/>
                   <w:lang w:val="pl-PL"/>
                 </w:rPr>
-                <m:t>[p]</m:t>
+                <m:t>-1</m:t>
+              </m:r>
+              <m:r>
+                <w:rPr>
+                  <w:rFonts w:ascii="Cambria Math" w:hAnsi="Cambria Math"/>
+                  <w:lang w:val="pl-PL"/>
+                </w:rPr>
+                <m:t>][p]</m:t>
               </m:r>
             </m:e>
           </m:nary>
@@ -7323,7 +6820,6 @@
         <w:pStyle w:val="ListParagraph"/>
         <w:spacing w:line="276" w:lineRule="auto"/>
         <w:rPr>
-          <w:b/>
           <w:lang w:val="pl-PL"/>
         </w:rPr>
       </w:pPr>
@@ -7348,35 +6844,7 @@
                   <w:rFonts w:ascii="Cambria Math" w:hAnsi="Cambria Math"/>
                   <w:lang w:val="pl-PL"/>
                 </w:rPr>
-                <m:t>m</m:t>
-              </m:r>
-              <m:r>
-                <w:rPr>
-                  <w:rFonts w:ascii="Cambria Math" w:hAnsi="Cambria Math"/>
-                  <w:lang w:val="pl-PL"/>
-                </w:rPr>
-                <m:t xml:space="preserve"> </m:t>
-              </m:r>
-              <m:r>
-                <w:rPr>
-                  <w:rFonts w:ascii="Cambria Math" w:hAnsi="Cambria Math"/>
-                  <w:lang w:val="pl-PL"/>
-                </w:rPr>
-                <m:t>∈</m:t>
-              </m:r>
-              <m:r>
-                <w:rPr>
-                  <w:rFonts w:ascii="Cambria Math" w:hAnsi="Cambria Math"/>
-                  <w:lang w:val="pl-PL"/>
-                </w:rPr>
-                <m:t xml:space="preserve"> </m:t>
-              </m:r>
-              <m:r>
-                <w:rPr>
-                  <w:rFonts w:ascii="Cambria Math" w:hAnsi="Cambria Math"/>
-                  <w:lang w:val="pl-PL"/>
-                </w:rPr>
-                <m:t>months</m:t>
+                <m:t>m ∈ months</m:t>
               </m:r>
             </m:sub>
             <m:sup/>
@@ -7428,7 +6896,7 @@
                       <w:rFonts w:ascii="Cambria Math" w:hAnsi="Cambria Math"/>
                       <w:lang w:val="pl-PL"/>
                     </w:rPr>
-                    <m:t>1</m:t>
+                    <m:t>4</m:t>
                   </m:r>
                 </m:e>
               </m:d>
@@ -7437,7 +6905,7 @@
                   <w:rFonts w:ascii="Cambria Math" w:hAnsi="Cambria Math"/>
                   <w:lang w:val="pl-PL"/>
                 </w:rPr>
-                <m:t>+soldQuant</m:t>
+                <m:t>≥soldQuant</m:t>
               </m:r>
               <m:d>
                 <m:dPr>
@@ -7479,7 +6947,98 @@
                       <w:rFonts w:ascii="Cambria Math" w:hAnsi="Cambria Math"/>
                       <w:lang w:val="pl-PL"/>
                     </w:rPr>
-                    <m:t>2</m:t>
+                    <m:t>1</m:t>
+                  </m:r>
+                </m:e>
+              </m:d>
+            </m:e>
+          </m:nary>
+        </m:oMath>
+      </m:oMathPara>
+    </w:p>
+    <w:p>
+      <w:pPr>
+        <w:pStyle w:val="ListParagraph"/>
+        <w:spacing w:line="276" w:lineRule="auto"/>
+        <w:rPr>
+          <w:b/>
+          <w:lang w:val="pl-PL"/>
+        </w:rPr>
+      </w:pPr>
+      <m:oMathPara>
+        <m:oMath>
+          <m:nary>
+            <m:naryPr>
+              <m:chr m:val="⋀"/>
+              <m:limLoc m:val="undOvr"/>
+              <m:supHide m:val="1"/>
+              <m:ctrlPr>
+                <w:rPr>
+                  <w:rFonts w:ascii="Cambria Math" w:hAnsi="Cambria Math"/>
+                  <w:i/>
+                  <w:lang w:val="pl-PL"/>
+                </w:rPr>
+              </m:ctrlPr>
+            </m:naryPr>
+            <m:sub>
+              <m:r>
+                <w:rPr>
+                  <w:rFonts w:ascii="Cambria Math" w:hAnsi="Cambria Math"/>
+                  <w:lang w:val="pl-PL"/>
+                </w:rPr>
+                <m:t>m ∈ months</m:t>
+              </m:r>
+            </m:sub>
+            <m:sup/>
+            <m:e>
+              <m:r>
+                <w:rPr>
+                  <w:rFonts w:ascii="Cambria Math" w:hAnsi="Cambria Math"/>
+                  <w:lang w:val="pl-PL"/>
+                </w:rPr>
+                <m:t>soldQuant</m:t>
+              </m:r>
+              <m:d>
+                <m:dPr>
+                  <m:begChr m:val="["/>
+                  <m:endChr m:val="]"/>
+                  <m:ctrlPr>
+                    <w:rPr>
+                      <w:rFonts w:ascii="Cambria Math" w:hAnsi="Cambria Math"/>
+                      <w:i/>
+                      <w:lang w:val="pl-PL"/>
+                    </w:rPr>
+                  </m:ctrlPr>
+                </m:dPr>
+                <m:e>
+                  <m:r>
+                    <w:rPr>
+                      <w:rFonts w:ascii="Cambria Math" w:hAnsi="Cambria Math"/>
+                      <w:lang w:val="pl-PL"/>
+                    </w:rPr>
+                    <m:t>m</m:t>
+                  </m:r>
+                </m:e>
+              </m:d>
+              <m:d>
+                <m:dPr>
+                  <m:begChr m:val="["/>
+                  <m:endChr m:val="]"/>
+                  <m:ctrlPr>
+                    <w:rPr>
+                      <w:rFonts w:ascii="Cambria Math" w:hAnsi="Cambria Math"/>
+                      <w:i/>
+                      <w:lang w:val="pl-PL"/>
+                    </w:rPr>
+                  </m:ctrlPr>
+                </m:dPr>
+                <m:e>
+                  <m:r>
+                    <w:rPr>
+                      <w:rFonts w:ascii="Cambria Math" w:hAnsi="Cambria Math"/>
+                      <w:lang w:val="pl-PL"/>
+                    </w:rPr>
+                    <m:t>4</m:t>
                   </m:r>
                 </m:e>
               </m:d>
@@ -7488,7 +7047,7 @@
                   <w:rFonts w:ascii="Cambria Math" w:hAnsi="Cambria Math"/>
                   <w:lang w:val="pl-PL"/>
                 </w:rPr>
-                <m:t>==soldQuant</m:t>
+                <m:t>≥soldQuant</m:t>
               </m:r>
               <m:d>
                 <m:dPr>
@@ -7512,13 +7071,28 @@
                   </m:r>
                 </m:e>
               </m:d>
-              <m:r>
-                <w:rPr>
-                  <w:rFonts w:ascii="Cambria Math" w:hAnsi="Cambria Math"/>
-                  <w:lang w:val="pl-PL"/>
-                </w:rPr>
-                <m:t>[4]</m:t>
-              </m:r>
+              <m:d>
+                <m:dPr>
+                  <m:begChr m:val="["/>
+                  <m:endChr m:val="]"/>
+                  <m:ctrlPr>
+                    <w:rPr>
+                      <w:rFonts w:ascii="Cambria Math" w:hAnsi="Cambria Math"/>
+                      <w:i/>
+                      <w:lang w:val="pl-PL"/>
+                    </w:rPr>
+                  </m:ctrlPr>
+                </m:dPr>
+                <m:e>
+                  <m:r>
+                    <w:rPr>
+                      <w:rFonts w:ascii="Cambria Math" w:hAnsi="Cambria Math"/>
+                      <w:lang w:val="pl-PL"/>
+                    </w:rPr>
+                    <m:t>2</m:t>
+                  </m:r>
+                </m:e>
+              </m:d>
             </m:e>
           </m:nary>
         </m:oMath>
@@ -7614,35 +7188,7 @@
                       <w:rFonts w:ascii="Cambria Math" w:hAnsi="Cambria Math"/>
                       <w:lang w:val="pl-PL"/>
                     </w:rPr>
-                    <m:t>m</m:t>
-                  </m:r>
-                  <m:r>
-                    <w:rPr>
-                      <w:rFonts w:ascii="Cambria Math" w:hAnsi="Cambria Math"/>
-                      <w:lang w:val="pl-PL"/>
-                    </w:rPr>
-                    <m:t xml:space="preserve"> </m:t>
-                  </m:r>
-                  <m:r>
-                    <w:rPr>
-                      <w:rFonts w:ascii="Cambria Math" w:hAnsi="Cambria Math"/>
-                      <w:lang w:val="pl-PL"/>
-                    </w:rPr>
-                    <m:t>∈</m:t>
-                  </m:r>
-                  <m:r>
-                    <w:rPr>
-                      <w:rFonts w:ascii="Cambria Math" w:hAnsi="Cambria Math"/>
-                      <w:lang w:val="pl-PL"/>
-                    </w:rPr>
-                    <m:t xml:space="preserve"> </m:t>
-                  </m:r>
-                  <m:r>
-                    <w:rPr>
-                      <w:rFonts w:ascii="Cambria Math" w:hAnsi="Cambria Math"/>
-                      <w:lang w:val="pl-PL"/>
-                    </w:rPr>
-                    <m:t>months</m:t>
+                    <m:t>m ∈ months</m:t>
                   </m:r>
                 </m:e>
                 <m:e>
@@ -7651,35 +7197,7 @@
                       <w:rFonts w:ascii="Cambria Math" w:hAnsi="Cambria Math"/>
                       <w:lang w:val="pl-PL"/>
                     </w:rPr>
-                    <m:t>p</m:t>
-                  </m:r>
-                  <m:r>
-                    <w:rPr>
-                      <w:rFonts w:ascii="Cambria Math" w:hAnsi="Cambria Math"/>
-                      <w:lang w:val="pl-PL"/>
-                    </w:rPr>
-                    <m:t xml:space="preserve"> </m:t>
-                  </m:r>
-                  <m:r>
-                    <w:rPr>
-                      <w:rFonts w:ascii="Cambria Math" w:hAnsi="Cambria Math"/>
-                      <w:lang w:val="pl-PL"/>
-                    </w:rPr>
-                    <m:t>∈</m:t>
-                  </m:r>
-                  <m:r>
-                    <w:rPr>
-                      <w:rFonts w:ascii="Cambria Math" w:hAnsi="Cambria Math"/>
-                      <w:lang w:val="pl-PL"/>
-                    </w:rPr>
-                    <m:t xml:space="preserve"> </m:t>
-                  </m:r>
-                  <m:r>
-                    <w:rPr>
-                      <w:rFonts w:ascii="Cambria Math" w:hAnsi="Cambria Math"/>
-                      <w:lang w:val="pl-PL"/>
-                    </w:rPr>
-                    <m:t>products</m:t>
+                    <m:t>p ∈ products</m:t>
                   </m:r>
                 </m:e>
               </m:eqArr>
@@ -7748,16 +7266,6 @@
           </m:nary>
         </m:oMath>
       </m:oMathPara>
-    </w:p>
-    <w:p>
-      <w:pPr>
-        <w:spacing w:line="276" w:lineRule="auto"/>
-        <w:ind w:left="1080"/>
-        <w:rPr>
-          <w:b/>
-          <w:lang w:val="pl-PL"/>
-        </w:rPr>
-      </w:pPr>
     </w:p>
     <w:p>
       <w:pPr>
@@ -7829,35 +7337,7 @@
                       <w:rFonts w:ascii="Cambria Math" w:hAnsi="Cambria Math"/>
                       <w:lang w:val="pl-PL"/>
                     </w:rPr>
-                    <m:t>m</m:t>
-                  </m:r>
-                  <m:r>
-                    <w:rPr>
-                      <w:rFonts w:ascii="Cambria Math" w:hAnsi="Cambria Math"/>
-                      <w:lang w:val="pl-PL"/>
-                    </w:rPr>
-                    <m:t xml:space="preserve"> </m:t>
-                  </m:r>
-                  <m:r>
-                    <w:rPr>
-                      <w:rFonts w:ascii="Cambria Math" w:hAnsi="Cambria Math"/>
-                      <w:lang w:val="pl-PL"/>
-                    </w:rPr>
-                    <m:t>∈</m:t>
-                  </m:r>
-                  <m:r>
-                    <w:rPr>
-                      <w:rFonts w:ascii="Cambria Math" w:hAnsi="Cambria Math"/>
-                      <w:lang w:val="pl-PL"/>
-                    </w:rPr>
-                    <m:t xml:space="preserve"> </m:t>
-                  </m:r>
-                  <m:r>
-                    <w:rPr>
-                      <w:rFonts w:ascii="Cambria Math" w:hAnsi="Cambria Math"/>
-                      <w:lang w:val="pl-PL"/>
-                    </w:rPr>
-                    <m:t>months</m:t>
+                    <m:t>m ∈ months</m:t>
                   </m:r>
                 </m:e>
                 <m:e>
@@ -7866,35 +7346,7 @@
                       <w:rFonts w:ascii="Cambria Math" w:hAnsi="Cambria Math"/>
                       <w:lang w:val="pl-PL"/>
                     </w:rPr>
-                    <m:t>p</m:t>
-                  </m:r>
-                  <m:r>
-                    <w:rPr>
-                      <w:rFonts w:ascii="Cambria Math" w:hAnsi="Cambria Math"/>
-                      <w:lang w:val="pl-PL"/>
-                    </w:rPr>
-                    <m:t xml:space="preserve"> </m:t>
-                  </m:r>
-                  <m:r>
-                    <w:rPr>
-                      <w:rFonts w:ascii="Cambria Math" w:hAnsi="Cambria Math"/>
-                      <w:lang w:val="pl-PL"/>
-                    </w:rPr>
-                    <m:t>∈</m:t>
-                  </m:r>
-                  <m:r>
-                    <w:rPr>
-                      <w:rFonts w:ascii="Cambria Math" w:hAnsi="Cambria Math"/>
-                      <w:lang w:val="pl-PL"/>
-                    </w:rPr>
-                    <m:t xml:space="preserve"> </m:t>
-                  </m:r>
-                  <m:r>
-                    <w:rPr>
-                      <w:rFonts w:ascii="Cambria Math" w:hAnsi="Cambria Math"/>
-                      <w:lang w:val="pl-PL"/>
-                    </w:rPr>
-                    <m:t>products</m:t>
+                    <m:t>p ∈ products</m:t>
                   </m:r>
                 </m:e>
               </m:eqArr>
@@ -7975,6 +7427,55 @@
     </w:p>
     <w:p>
       <w:pPr>
+        <w:pStyle w:val="ListParagraph"/>
+        <w:numPr>
+          <w:ilvl w:val="0"/>
+          <w:numId w:val="8"/>
+        </w:numPr>
+        <w:spacing w:line="276" w:lineRule="auto"/>
+        <w:rPr>
+          <w:b/>
+          <w:lang w:val="pl-PL"/>
+        </w:rPr>
+      </w:pPr>
+      <w:r>
+        <w:rPr>
+          <w:lang w:val="pl-PL"/>
+        </w:rPr>
+        <w:t>Ograniczenie</w:t>
+      </w:r>
+      <w:r>
+        <w:rPr>
+          <w:lang w:val="pl-PL"/>
+        </w:rPr>
+        <w:t>/definicja</w:t>
+      </w:r>
+      <w:r>
+        <w:rPr>
+          <w:lang w:val="pl-PL"/>
+        </w:rPr>
+        <w:t xml:space="preserve"> </w:t>
+      </w:r>
+      <w:r>
+        <w:rPr>
+          <w:lang w:val="pl-PL"/>
+        </w:rPr>
+        <w:t>składu</w:t>
+      </w:r>
+      <w:bookmarkStart w:id="3" w:name="_GoBack"/>
+      <w:bookmarkEnd w:id="3"/>
+    </w:p>
+    <w:p>
+      <w:pPr>
+        <w:spacing w:line="276" w:lineRule="auto"/>
+        <w:ind w:left="1080"/>
+        <w:rPr>
+          <w:lang w:val="pl-PL"/>
+        </w:rPr>
+      </w:pPr>
+    </w:p>
+    <w:p>
+      <w:pPr>
         <w:pStyle w:val="Heading2"/>
         <w:spacing w:line="276" w:lineRule="auto"/>
         <w:ind w:left="709"/>
@@ -7996,8 +7497,8 @@
           <w:lang w:val="pl-PL"/>
         </w:rPr>
       </w:pPr>
-      <w:bookmarkStart w:id="3" w:name="_Analiza_preferencji_–"/>
-      <w:bookmarkEnd w:id="3"/>
+      <w:bookmarkStart w:id="4" w:name="_Analiza_preferencji_–"/>
+      <w:bookmarkEnd w:id="4"/>
       <w:r>
         <w:rPr>
           <w:lang w:val="pl-PL"/>
@@ -8163,7 +7664,14 @@
         <w:rPr>
           <w:lang w:val="pl-PL"/>
         </w:rPr>
-        <w:t xml:space="preserve"> jako odchylenie maksymalne dla wszystkich scenariuszy od średniego zysku. Założono, że zaistnienie każdego scenariusza jest jednakowo prawdopodobne, tak więc, kryteria można określić następująco:</w:t>
+        <w:t xml:space="preserve"> jako odchylenie </w:t>
+      </w:r>
+      <w:r>
+        <w:rPr>
+          <w:lang w:val="pl-PL"/>
+        </w:rPr>
+        <w:lastRenderedPageBreak/>
+        <w:t>maksymalne dla wszystkich scenariuszy od średniego zysku. Założono, że zaistnienie każdego scenariusza jest jednakowo prawdopodobne, tak więc, kryteria można określić następująco:</w:t>
       </w:r>
     </w:p>
     <w:p>
@@ -8555,7 +8063,6 @@
         <w:rPr>
           <w:lang w:val="pl-PL"/>
         </w:rPr>
-        <w:lastRenderedPageBreak/>
         <w:t xml:space="preserve">Określenie </w:t>
       </w:r>
       <w:r>
@@ -8628,25 +8135,7 @@
                       <w:szCs w:val="21"/>
                       <w:lang w:val="pl-PL"/>
                     </w:rPr>
-                    <m:t>i</m:t>
-                  </m:r>
-                  <m:r>
-                    <w:rPr>
-                      <w:rFonts w:ascii="Cambria Math" w:hAnsi="Cambria Math"/>
-                      <w:sz w:val="21"/>
-                      <w:szCs w:val="21"/>
-                      <w:lang w:val="pl-PL"/>
-                    </w:rPr>
-                    <m:t xml:space="preserve"> ∈ </m:t>
-                  </m:r>
-                  <m:r>
-                    <w:rPr>
-                      <w:rFonts w:ascii="Cambria Math" w:hAnsi="Cambria Math"/>
-                      <w:sz w:val="21"/>
-                      <w:szCs w:val="21"/>
-                      <w:lang w:val="pl-PL"/>
-                    </w:rPr>
-                    <m:t>distrRow</m:t>
+                    <m:t>i ∈ distrRow</m:t>
                   </m:r>
                 </m:sub>
                 <m:sup/>
@@ -9086,6 +8575,9 @@
                     </m:sub>
                   </m:sSub>
                   <m:r>
+                    <m:rPr>
+                      <m:sty m:val="p"/>
+                    </m:rPr>
                     <w:rPr>
                       <w:rFonts w:ascii="Cambria Math" w:hAnsi="Cambria Math"/>
                       <w:lang w:val="pl-PL"/>
@@ -9242,6 +8734,9 @@
                 </m:sub>
               </m:sSub>
               <m:r>
+                <m:rPr>
+                  <m:sty m:val="p"/>
+                </m:rPr>
                 <w:rPr>
                   <w:rFonts w:ascii="Cambria Math" w:hAnsi="Cambria Math"/>
                   <w:lang w:val="pl-PL"/>
@@ -9407,6 +8902,9 @@
             </m:sub>
           </m:sSub>
           <m:r>
+            <m:rPr>
+              <m:sty m:val="p"/>
+            </m:rPr>
             <w:rPr>
               <w:rFonts w:ascii="Cambria Math" w:hAnsi="Cambria Math"/>
               <w:lang w:val="pl-PL"/>
@@ -9961,6 +9459,9 @@
             </m:sub>
           </m:sSub>
           <m:r>
+            <m:rPr>
+              <m:sty m:val="p"/>
+            </m:rPr>
             <w:rPr>
               <w:rFonts w:ascii="Cambria Math" w:hAnsi="Cambria Math"/>
               <w:lang w:val="pl-PL"/>
@@ -10479,6 +9980,7 @@
         <w:rPr>
           <w:lang w:val="pl-PL"/>
         </w:rPr>
+        <w:lastRenderedPageBreak/>
         <w:t xml:space="preserve">W przypadku minimalizacji, lepsza wartość jest niższa od poziomu aspiracji. Należy więc zmodyfikować pierwszy zestaw równań tak, aby spełniał powyższe kryterium, co </w:t>
       </w:r>
       <w:r>
@@ -10569,14 +10071,7 @@
         <w:rPr>
           <w:lang w:val="pl-PL"/>
         </w:rPr>
-        <w:t xml:space="preserve">. Zapewnienie podobnego rzędu wartości </w:t>
-      </w:r>
-      <w:r>
-        <w:rPr>
-          <w:lang w:val="pl-PL"/>
-        </w:rPr>
-        <w:lastRenderedPageBreak/>
-        <w:t>można osiągnąć poprzez skalowanie względem zakresu wartości – od najlepszej wartości poziomu funkcji (utopii</w:t>
+        <w:t>. Zapewnienie podobnego rzędu wartości można osiągnąć poprzez skalowanie względem zakresu wartości – od najlepszej wartości poziomu funkcji (utopii</w:t>
       </w:r>
       <w:r>
         <w:rPr>
@@ -10923,6 +10418,9 @@
                     </m:sub>
                   </m:sSub>
                   <m:r>
+                    <m:rPr>
+                      <m:sty m:val="p"/>
+                    </m:rPr>
                     <w:rPr>
                       <w:rFonts w:ascii="Cambria Math" w:hAnsi="Cambria Math"/>
                       <w:lang w:val="pl-PL"/>
@@ -11072,6 +10570,9 @@
             </m:sub>
           </m:sSub>
           <m:r>
+            <m:rPr>
+              <m:sty m:val="p"/>
+            </m:rPr>
             <w:rPr>
               <w:rFonts w:ascii="Cambria Math" w:hAnsi="Cambria Math"/>
               <w:lang w:val="pl-PL"/>
@@ -11210,6 +10711,9 @@
             </m:sub>
           </m:sSub>
           <m:r>
+            <m:rPr>
+              <m:sty m:val="p"/>
+            </m:rPr>
             <w:rPr>
               <w:rFonts w:ascii="Cambria Math" w:hAnsi="Cambria Math"/>
               <w:lang w:val="pl-PL"/>
@@ -11449,6 +10953,9 @@
             </m:sub>
           </m:sSub>
           <m:r>
+            <m:rPr>
+              <m:sty m:val="p"/>
+            </m:rPr>
             <w:rPr>
               <w:rFonts w:ascii="Cambria Math" w:hAnsi="Cambria Math"/>
               <w:lang w:val="pl-PL"/>
@@ -11701,6 +11208,9 @@
             </m:sub>
           </m:sSub>
           <m:r>
+            <m:rPr>
+              <m:sty m:val="p"/>
+            </m:rPr>
             <w:rPr>
               <w:rFonts w:ascii="Cambria Math" w:hAnsi="Cambria Math"/>
               <w:lang w:val="pl-PL"/>
@@ -11933,6 +11443,9 @@
             </m:sub>
           </m:sSub>
           <m:r>
+            <m:rPr>
+              <m:sty m:val="p"/>
+            </m:rPr>
             <w:rPr>
               <w:rFonts w:ascii="Cambria Math" w:hAnsi="Cambria Math"/>
               <w:lang w:val="pl-PL"/>
@@ -12194,19 +11707,19 @@
         </w:rPr>
         <w:t xml:space="preserve">Parametry wykorzystane w modelu na </w:t>
       </w:r>
-      <w:commentRangeStart w:id="4"/>
+      <w:commentRangeStart w:id="5"/>
       <w:r>
         <w:rPr>
           <w:lang w:val="pl-PL"/>
         </w:rPr>
         <w:t>potrzeby MPO</w:t>
       </w:r>
-      <w:commentRangeEnd w:id="4"/>
+      <w:commentRangeEnd w:id="5"/>
       <w:r>
         <w:rPr>
           <w:rStyle w:val="CommentReference"/>
         </w:rPr>
-        <w:commentReference w:id="4"/>
+        <w:commentReference w:id="5"/>
       </w:r>
       <w:r>
         <w:rPr>
@@ -12501,6 +12014,7 @@
                 <w:i/>
                 <w:lang w:val="pl-PL"/>
               </w:rPr>
+              <w:lastRenderedPageBreak/>
               <w:t>lmbAvgProfit</w:t>
             </w:r>
           </w:p>
@@ -12734,7 +12248,6 @@
                 <w:i/>
                 <w:lang w:val="pl-PL"/>
               </w:rPr>
-              <w:lastRenderedPageBreak/>
               <w:t>lmbMaxRisk</w:t>
             </w:r>
           </w:p>
@@ -12835,19 +12348,19 @@
               </w:rPr>
               <w:t xml:space="preserve">Współczynnik satysfakcji z przekroczenia poziomu aspiracji o wartości ustalonej na </w:t>
             </w:r>
-            <w:commentRangeStart w:id="5"/>
+            <w:commentRangeStart w:id="6"/>
             <w:r>
               <w:rPr>
                 <w:lang w:val="pl-PL"/>
               </w:rPr>
               <w:t>0.001</w:t>
             </w:r>
-            <w:commentRangeEnd w:id="5"/>
+            <w:commentRangeEnd w:id="6"/>
             <w:r>
               <w:rPr>
                 <w:rStyle w:val="CommentReference"/>
               </w:rPr>
-              <w:commentReference w:id="5"/>
+              <w:commentReference w:id="6"/>
             </w:r>
           </w:p>
         </w:tc>
@@ -13420,21 +12933,21 @@
           <w:lang w:val="pl-PL"/>
         </w:rPr>
       </w:pPr>
-      <w:commentRangeStart w:id="6"/>
+      <w:commentRangeStart w:id="7"/>
       <w:r>
         <w:rPr>
           <w:lang w:val="pl-PL"/>
         </w:rPr>
         <w:t>Implementacja rozwiązania</w:t>
       </w:r>
-      <w:commentRangeEnd w:id="6"/>
+      <w:commentRangeEnd w:id="7"/>
       <w:r>
         <w:rPr>
           <w:rStyle w:val="CommentReference"/>
           <w:rFonts w:asciiTheme="minorHAnsi" w:eastAsiaTheme="minorEastAsia" w:hAnsiTheme="minorHAnsi" w:cstheme="minorBidi"/>
           <w:b w:val="0"/>
         </w:rPr>
-        <w:commentReference w:id="6"/>
+        <w:commentReference w:id="7"/>
       </w:r>
     </w:p>
     <w:p>
@@ -13490,7 +13003,6 @@
         <w:rPr>
           <w:lang w:val="pl-PL"/>
         </w:rPr>
-        <w:lastRenderedPageBreak/>
         <w:t>Przestrzeń ryzyko – zysk. Rozwiązania efektywne minimalnego ryzyka i maksymalnego zysku.</w:t>
       </w:r>
     </w:p>
@@ -13500,9 +13012,407 @@
           <w:lang w:val="pl-PL"/>
         </w:rPr>
       </w:pPr>
+      <w:r>
+        <w:rPr>
+          <w:lang w:val="pl-PL"/>
+        </w:rPr>
+        <w:t>W celu wygenerowania odpowiednio dużego zbioru rozwiązań efektywnych, napisany został skrypt, który generował rozwiązania dla odpowiednio modyfikowanych poziomów aspiracji indywidualnych funkcji osiągnięcia. Zakres wyznaczały punkty nadiru oraz utopii poszczególnych funkcji. Wartość kroku dodawana w każdej iteracji do poszczególnych poziomów aspiracji została dobra tak, żeby otrzymać 121 rozwiązań efektywnych – po 11 poziomów aspiracji dla każdej z indywidualnych funkcji osiągnięcia.</w:t>
+      </w:r>
+      <w:r>
+        <w:rPr>
+          <w:lang w:val="pl-PL"/>
+        </w:rPr>
+        <w:t xml:space="preserve"> Dokładne wartości rozwiązań znajdują się w wygenerowanym z modelu pliku </w:t>
+      </w:r>
+      <w:r>
+        <w:rPr>
+          <w:i/>
+          <w:lang w:val="pl-PL"/>
+        </w:rPr>
+        <w:t>wyniki.txt</w:t>
+      </w:r>
+      <w:r>
+        <w:rPr>
+          <w:lang w:val="pl-PL"/>
+        </w:rPr>
+        <w:t xml:space="preserve"> załączonym do sprawozdania.</w:t>
+      </w:r>
     </w:p>
     <w:p>
       <w:pPr>
+        <w:rPr>
+          <w:lang w:val="pl-PL"/>
+        </w:rPr>
+      </w:pPr>
+      <w:r>
+        <w:rPr>
+          <w:lang w:val="pl-PL"/>
+        </w:rPr>
+        <w:t>Zebrane rozwią</w:t>
+      </w:r>
+      <w:r>
+        <w:rPr>
+          <w:lang w:val="pl-PL"/>
+        </w:rPr>
+        <w:t>zania pozwalają wyznaczyć wykres stanowiący obraz tych rozwiązań w przestrzeni ryzyko – zysk.</w:t>
+      </w:r>
+    </w:p>
+    <w:p>
+      <w:pPr>
+        <w:rPr>
+          <w:lang w:val="pl-PL"/>
+        </w:rPr>
+      </w:pPr>
+      <w:r>
+        <w:rPr>
+          <w:noProof/>
+          <w:lang w:val="pl-PL"/>
+        </w:rPr>
+        <w:drawing>
+          <wp:inline distT="0" distB="0" distL="0" distR="0" wp14:anchorId="581A3F34" wp14:editId="019C7345">
+            <wp:extent cx="5731510" cy="3745865"/>
+            <wp:effectExtent l="0" t="0" r="2540" b="6985"/>
+            <wp:docPr id="1" name="Picture 1"/>
+            <wp:cNvGraphicFramePr>
+              <a:graphicFrameLocks xmlns:a="http://schemas.openxmlformats.org/drawingml/2006/main" noChangeAspect="1"/>
+            </wp:cNvGraphicFramePr>
+            <a:graphic xmlns:a="http://schemas.openxmlformats.org/drawingml/2006/main">
+              <a:graphicData uri="http://schemas.openxmlformats.org/drawingml/2006/picture">
+                <pic:pic xmlns:pic="http://schemas.openxmlformats.org/drawingml/2006/picture">
+                  <pic:nvPicPr>
+                    <pic:cNvPr id="1" name=""/>
+                    <pic:cNvPicPr/>
+                  </pic:nvPicPr>
+                  <pic:blipFill>
+                    <a:blip r:embed="rId10"/>
+                    <a:stretch>
+                      <a:fillRect/>
+                    </a:stretch>
+                  </pic:blipFill>
+                  <pic:spPr>
+                    <a:xfrm>
+                      <a:off x="0" y="0"/>
+                      <a:ext cx="5731510" cy="3745865"/>
+                    </a:xfrm>
+                    <a:prstGeom prst="rect">
+                      <a:avLst/>
+                    </a:prstGeom>
+                  </pic:spPr>
+                </pic:pic>
+              </a:graphicData>
+            </a:graphic>
+          </wp:inline>
+        </w:drawing>
+      </w:r>
+    </w:p>
+    <w:p>
+      <w:pPr>
+        <w:rPr>
+          <w:lang w:val="pl-PL"/>
+        </w:rPr>
+      </w:pPr>
+      <w:r>
+        <w:rPr>
+          <w:lang w:val="pl-PL"/>
+        </w:rPr>
+        <w:t xml:space="preserve">Rozwiązania maksymalnego zysku oraz minimalnego ryzyka oznaczono na wykresie odpowiednio jako </w:t>
+      </w:r>
+      <w:r>
+        <w:rPr>
+          <w:b/>
+          <w:lang w:val="pl-PL"/>
+        </w:rPr>
+        <w:t>utAvgProfit</w:t>
+      </w:r>
+      <w:r>
+        <w:rPr>
+          <w:lang w:val="pl-PL"/>
+        </w:rPr>
+        <w:t xml:space="preserve"> (utopia średniego zysku) i </w:t>
+      </w:r>
+      <w:r>
+        <w:rPr>
+          <w:b/>
+          <w:lang w:val="pl-PL"/>
+        </w:rPr>
+        <w:t>utMaxRisk</w:t>
+      </w:r>
+      <w:r>
+        <w:rPr>
+          <w:lang w:val="pl-PL"/>
+        </w:rPr>
+        <w:t xml:space="preserve"> (utopia ryzyka</w:t>
+      </w:r>
+      <w:r>
+        <w:rPr>
+          <w:lang w:val="pl-PL"/>
+        </w:rPr>
+        <w:t>).</w:t>
+      </w:r>
+      <w:r>
+        <w:rPr>
+          <w:lang w:val="pl-PL"/>
+        </w:rPr>
+        <w:t xml:space="preserve"> Wartości w tych punktach są następujące:</w:t>
+      </w:r>
+    </w:p>
+    <w:tbl>
+      <w:tblPr>
+        <w:tblStyle w:val="GridTable4-Accent1"/>
+        <w:tblW w:w="0" w:type="auto"/>
+        <w:tblLook w:val="04A0" w:firstRow="1" w:lastRow="0" w:firstColumn="1" w:lastColumn="0" w:noHBand="0" w:noVBand="1"/>
+      </w:tblPr>
+      <w:tblGrid>
+        <w:gridCol w:w="3005"/>
+        <w:gridCol w:w="3005"/>
+        <w:gridCol w:w="3006"/>
+      </w:tblGrid>
+      <w:tr>
+        <w:trPr>
+          <w:cnfStyle w:val="100000000000" w:firstRow="1" w:lastRow="0" w:firstColumn="0" w:lastColumn="0" w:oddVBand="0" w:evenVBand="0" w:oddHBand="0" w:evenHBand="0" w:firstRowFirstColumn="0" w:firstRowLastColumn="0" w:lastRowFirstColumn="0" w:lastRowLastColumn="0"/>
+        </w:trPr>
+        <w:tc>
+          <w:tcPr>
+            <w:cnfStyle w:val="001000000000" w:firstRow="0" w:lastRow="0" w:firstColumn="1" w:lastColumn="0" w:oddVBand="0" w:evenVBand="0" w:oddHBand="0" w:evenHBand="0" w:firstRowFirstColumn="0" w:firstRowLastColumn="0" w:lastRowFirstColumn="0" w:lastRowLastColumn="0"/>
+            <w:tcW w:w="3005" w:type="dxa"/>
+            <w:vAlign w:val="center"/>
+          </w:tcPr>
+          <w:p>
+            <w:pPr>
+              <w:jc w:val="center"/>
+              <w:rPr>
+                <w:lang w:val="pl-PL"/>
+              </w:rPr>
+            </w:pPr>
+          </w:p>
+        </w:tc>
+        <w:tc>
+          <w:tcPr>
+            <w:tcW w:w="3005" w:type="dxa"/>
+            <w:vAlign w:val="center"/>
+          </w:tcPr>
+          <w:p>
+            <w:pPr>
+              <w:jc w:val="center"/>
+              <w:cnfStyle w:val="100000000000" w:firstRow="1" w:lastRow="0" w:firstColumn="0" w:lastColumn="0" w:oddVBand="0" w:evenVBand="0" w:oddHBand="0" w:evenHBand="0" w:firstRowFirstColumn="0" w:firstRowLastColumn="0" w:lastRowFirstColumn="0" w:lastRowLastColumn="0"/>
+              <w:rPr>
+                <w:lang w:val="pl-PL"/>
+              </w:rPr>
+            </w:pPr>
+            <w:r>
+              <w:rPr>
+                <w:lang w:val="pl-PL"/>
+              </w:rPr>
+              <w:t>utAvgProfit</w:t>
+            </w:r>
+          </w:p>
+        </w:tc>
+        <w:tc>
+          <w:tcPr>
+            <w:tcW w:w="3006" w:type="dxa"/>
+            <w:vAlign w:val="center"/>
+          </w:tcPr>
+          <w:p>
+            <w:pPr>
+              <w:jc w:val="center"/>
+              <w:cnfStyle w:val="100000000000" w:firstRow="1" w:lastRow="0" w:firstColumn="0" w:lastColumn="0" w:oddVBand="0" w:evenVBand="0" w:oddHBand="0" w:evenHBand="0" w:firstRowFirstColumn="0" w:firstRowLastColumn="0" w:lastRowFirstColumn="0" w:lastRowLastColumn="0"/>
+              <w:rPr>
+                <w:lang w:val="pl-PL"/>
+              </w:rPr>
+            </w:pPr>
+            <w:r>
+              <w:rPr>
+                <w:lang w:val="pl-PL"/>
+              </w:rPr>
+              <w:t>utMaxRisk</w:t>
+            </w:r>
+          </w:p>
+        </w:tc>
+      </w:tr>
+      <w:tr>
+        <w:trPr>
+          <w:cnfStyle w:val="000000100000" w:firstRow="0" w:lastRow="0" w:firstColumn="0" w:lastColumn="0" w:oddVBand="0" w:evenVBand="0" w:oddHBand="1" w:evenHBand="0" w:firstRowFirstColumn="0" w:firstRowLastColumn="0" w:lastRowFirstColumn="0" w:lastRowLastColumn="0"/>
+        </w:trPr>
+        <w:tc>
+          <w:tcPr>
+            <w:cnfStyle w:val="001000000000" w:firstRow="0" w:lastRow="0" w:firstColumn="1" w:lastColumn="0" w:oddVBand="0" w:evenVBand="0" w:oddHBand="0" w:evenHBand="0" w:firstRowFirstColumn="0" w:firstRowLastColumn="0" w:lastRowFirstColumn="0" w:lastRowLastColumn="0"/>
+            <w:tcW w:w="3005" w:type="dxa"/>
+            <w:vAlign w:val="center"/>
+          </w:tcPr>
+          <w:p>
+            <w:pPr>
+              <w:jc w:val="center"/>
+              <w:rPr>
+                <w:lang w:val="pl-PL"/>
+              </w:rPr>
+            </w:pPr>
+            <w:r>
+              <w:rPr>
+                <w:lang w:val="pl-PL"/>
+              </w:rPr>
+              <w:t>Średni zysk</w:t>
+            </w:r>
+          </w:p>
+        </w:tc>
+        <w:tc>
+          <w:tcPr>
+            <w:tcW w:w="3005" w:type="dxa"/>
+            <w:vAlign w:val="center"/>
+          </w:tcPr>
+          <w:p>
+            <w:pPr>
+              <w:jc w:val="center"/>
+              <w:cnfStyle w:val="000000100000" w:firstRow="0" w:lastRow="0" w:firstColumn="0" w:lastColumn="0" w:oddVBand="0" w:evenVBand="0" w:oddHBand="1" w:evenHBand="0" w:firstRowFirstColumn="0" w:firstRowLastColumn="0" w:lastRowFirstColumn="0" w:lastRowLastColumn="0"/>
+              <w:rPr>
+                <w:lang w:val="pl-PL"/>
+              </w:rPr>
+            </w:pPr>
+            <w:r>
+              <w:rPr>
+                <w:lang w:val="pl-PL"/>
+              </w:rPr>
+              <w:t>19399,4</w:t>
+            </w:r>
+          </w:p>
+        </w:tc>
+        <w:tc>
+          <w:tcPr>
+            <w:tcW w:w="3006" w:type="dxa"/>
+            <w:vAlign w:val="center"/>
+          </w:tcPr>
+          <w:p>
+            <w:pPr>
+              <w:jc w:val="center"/>
+              <w:cnfStyle w:val="000000100000" w:firstRow="0" w:lastRow="0" w:firstColumn="0" w:lastColumn="0" w:oddVBand="0" w:evenVBand="0" w:oddHBand="1" w:evenHBand="0" w:firstRowFirstColumn="0" w:firstRowLastColumn="0" w:lastRowFirstColumn="0" w:lastRowLastColumn="0"/>
+              <w:rPr>
+                <w:lang w:val="pl-PL"/>
+              </w:rPr>
+            </w:pPr>
+            <w:r>
+              <w:rPr>
+                <w:lang w:val="pl-PL"/>
+              </w:rPr>
+              <w:t>-200</w:t>
+            </w:r>
+          </w:p>
+        </w:tc>
+      </w:tr>
+      <w:tr>
+        <w:tc>
+          <w:tcPr>
+            <w:cnfStyle w:val="001000000000" w:firstRow="0" w:lastRow="0" w:firstColumn="1" w:lastColumn="0" w:oddVBand="0" w:evenVBand="0" w:oddHBand="0" w:evenHBand="0" w:firstRowFirstColumn="0" w:firstRowLastColumn="0" w:lastRowFirstColumn="0" w:lastRowLastColumn="0"/>
+            <w:tcW w:w="3005" w:type="dxa"/>
+            <w:vAlign w:val="center"/>
+          </w:tcPr>
+          <w:p>
+            <w:pPr>
+              <w:jc w:val="center"/>
+              <w:rPr>
+                <w:lang w:val="pl-PL"/>
+              </w:rPr>
+            </w:pPr>
+            <w:r>
+              <w:rPr>
+                <w:lang w:val="pl-PL"/>
+              </w:rPr>
+              <w:t>Odchylenie maksymalne</w:t>
+            </w:r>
+          </w:p>
+        </w:tc>
+        <w:tc>
+          <w:tcPr>
+            <w:tcW w:w="3005" w:type="dxa"/>
+            <w:vAlign w:val="center"/>
+          </w:tcPr>
+          <w:p>
+            <w:pPr>
+              <w:jc w:val="center"/>
+              <w:cnfStyle w:val="000000000000" w:firstRow="0" w:lastRow="0" w:firstColumn="0" w:lastColumn="0" w:oddVBand="0" w:evenVBand="0" w:oddHBand="0" w:evenHBand="0" w:firstRowFirstColumn="0" w:firstRowLastColumn="0" w:lastRowFirstColumn="0" w:lastRowLastColumn="0"/>
+              <w:rPr>
+                <w:lang w:val="pl-PL"/>
+              </w:rPr>
+            </w:pPr>
+            <w:r>
+              <w:rPr>
+                <w:lang w:val="pl-PL"/>
+              </w:rPr>
+              <w:t>6365,8</w:t>
+            </w:r>
+          </w:p>
+        </w:tc>
+        <w:tc>
+          <w:tcPr>
+            <w:tcW w:w="3006" w:type="dxa"/>
+            <w:vAlign w:val="center"/>
+          </w:tcPr>
+          <w:p>
+            <w:pPr>
+              <w:jc w:val="center"/>
+              <w:cnfStyle w:val="000000000000" w:firstRow="0" w:lastRow="0" w:firstColumn="0" w:lastColumn="0" w:oddVBand="0" w:evenVBand="0" w:oddHBand="0" w:evenHBand="0" w:firstRowFirstColumn="0" w:firstRowLastColumn="0" w:lastRowFirstColumn="0" w:lastRowLastColumn="0"/>
+              <w:rPr>
+                <w:lang w:val="pl-PL"/>
+              </w:rPr>
+            </w:pPr>
+            <w:r>
+              <w:rPr>
+                <w:lang w:val="pl-PL"/>
+              </w:rPr>
+              <w:t>2,814</w:t>
+            </w:r>
+            <w:r>
+              <w:rPr>
+                <w:vertAlign w:val="superscript"/>
+                <w:lang w:val="pl-PL"/>
+              </w:rPr>
+              <w:t>-10</w:t>
+            </w:r>
+            <w:r>
+              <w:rPr>
+                <w:lang w:val="pl-PL"/>
+              </w:rPr>
+              <w:t xml:space="preserve"> </w:t>
+            </w:r>
+            <m:oMath>
+              <m:r>
+                <w:rPr>
+                  <w:rFonts w:ascii="Cambria Math" w:hAnsi="Cambria Math"/>
+                  <w:lang w:val="pl-PL"/>
+                </w:rPr>
+                <m:t>≈0</m:t>
+              </m:r>
+            </m:oMath>
+          </w:p>
+        </w:tc>
+      </w:tr>
+    </w:tbl>
+    <w:p>
+      <w:pPr>
+        <w:rPr>
+          <w:lang w:val="pl-PL"/>
+        </w:rPr>
+      </w:pPr>
+      <w:r>
+        <w:rPr>
+          <w:lang w:val="pl-PL"/>
+        </w:rPr>
+        <w:lastRenderedPageBreak/>
+        <w:t>Na wykresie można zauważyć, że w wię</w:t>
+      </w:r>
+      <w:r>
+        <w:rPr>
+          <w:lang w:val="pl-PL"/>
+        </w:rPr>
+        <w:t xml:space="preserve">kszości, wyniki układają się na linii, którą można przybliżyć funkcją liniową, jednak część wyników znacząco odbiega od tej linii. </w:t>
+      </w:r>
+      <w:r>
+        <w:rPr>
+          <w:lang w:val="pl-PL"/>
+        </w:rPr>
+        <w:t>Po analizie punktów zauważono, że nieregularności występują w sytuacjach, gdy wartości poziomów aspiracji dla indywidualnych funkcji osiągnięcia, mają zbliżoną wartość. Jest to zachowanie niepoprawne, wynikające prawdopodobnie z błędów w ograniczeniach modelu, których nie udało się zidentyfikować i poprawić.</w:t>
+      </w:r>
+    </w:p>
+    <w:p>
+      <w:pPr>
         <w:pStyle w:val="Heading2"/>
         <w:rPr>
           <w:lang w:val="pl-PL"/>
@@ -13513,6 +13423,19 @@
           <w:lang w:val="pl-PL"/>
         </w:rPr>
         <w:t>Relacja dominacji stochastycznej między wybranymi rozwiązaniami efektywnymi</w:t>
+      </w:r>
+    </w:p>
+    <w:p>
+      <w:pPr>
+        <w:rPr>
+          <w:lang w:val="pl-PL"/>
+        </w:rPr>
+      </w:pPr>
+      <w:r>
+        <w:rPr>
+          <w:lang w:val="pl-PL"/>
+        </w:rPr>
+        <w:t>W celu sprawdzenia dominacji stochastycznej pierwszego rzędu, wybrano trzy rozwiązania efektywne:</w:t>
       </w:r>
     </w:p>
     <w:p>
@@ -14033,7 +13956,7 @@
       </w:pPr>
     </w:p>
     <w:sectPr>
-      <w:footerReference w:type="default" r:id="rId10"/>
+      <w:footerReference w:type="default" r:id="rId11"/>
       <w:pgSz w:w="11906" w:h="16838"/>
       <w:pgMar w:top="1440" w:right="1440" w:bottom="1440" w:left="1440" w:header="708" w:footer="708" w:gutter="0"/>
       <w:cols w:space="708"/>
@@ -14094,6 +14017,28 @@
         </w:rPr>
       </w:pPr>
     </w:p>
+    <w:p>
+      <w:pPr>
+        <w:pStyle w:val="CommentText"/>
+        <w:rPr>
+          <w:lang w:val="pl-PL"/>
+        </w:rPr>
+      </w:pPr>
+      <w:r>
+        <w:rPr>
+          <w:lang w:val="pl-PL"/>
+        </w:rPr>
+        <w:t>Trzeba jeszcze inaczej. Sprawdź jak ostatecznie to zrobiłeś i wprowadź tutaj.</w:t>
+      </w:r>
+    </w:p>
+    <w:p>
+      <w:pPr>
+        <w:pStyle w:val="CommentText"/>
+        <w:rPr>
+          <w:lang w:val="pl-PL"/>
+        </w:rPr>
+      </w:pPr>
+    </w:p>
   </w:comment>
   <w:comment w:id="2" w:author="Michal Lutoborski" w:date="2016-06-01T00:58:00Z" w:initials="ML">
     <w:p>
@@ -14153,28 +14098,16 @@
     <w:p>
       <w:pPr>
         <w:pStyle w:val="CommentText"/>
-        <w:rPr>
-          <w:lang w:val="pl-PL"/>
-        </w:rPr>
-      </w:pPr>
-      <w:r>
-        <w:rPr>
-          <w:lang w:val="pl-PL"/>
-        </w:rPr>
+      </w:pPr>
+      <w:r>
         <w:t>sQ[m][4] &gt;= sQ[m][1]</w:t>
       </w:r>
     </w:p>
     <w:p>
       <w:pPr>
         <w:pStyle w:val="CommentText"/>
-        <w:rPr>
-          <w:lang w:val="pl-PL"/>
-        </w:rPr>
-      </w:pPr>
-      <w:r>
-        <w:rPr>
-          <w:lang w:val="pl-PL"/>
-        </w:rPr>
+      </w:pPr>
+      <w:r>
         <w:t>sQ[m][4] &gt;= sQ[m][2]</w:t>
       </w:r>
     </w:p>
@@ -14193,7 +14126,7 @@
       </w:r>
     </w:p>
   </w:comment>
-  <w:comment w:id="4" w:author="Michal Lutoborski" w:date="2016-06-01T01:40:00Z" w:initials="ML">
+  <w:comment w:id="5" w:author="Michal Lutoborski" w:date="2016-06-01T01:40:00Z" w:initials="ML">
     <w:p>
       <w:pPr>
         <w:pStyle w:val="CommentText"/>
@@ -14215,10 +14148,13 @@
       </w:r>
     </w:p>
   </w:comment>
-  <w:comment w:id="5" w:author="Michal Lutoborski" w:date="2016-06-01T01:49:00Z" w:initials="ML">
+  <w:comment w:id="6" w:author="Michal Lutoborski" w:date="2016-06-01T01:49:00Z" w:initials="ML">
     <w:p>
       <w:pPr>
         <w:pStyle w:val="CommentText"/>
+        <w:rPr>
+          <w:lang w:val="pl-PL"/>
+        </w:rPr>
       </w:pPr>
       <w:r>
         <w:rPr>
@@ -14227,14 +14163,20 @@
         <w:annotationRef/>
       </w:r>
       <w:r>
+        <w:rPr>
+          <w:lang w:val="pl-PL"/>
+        </w:rPr>
         <w:t>Przy poprzednich, błędnych obliczeniach = 0.0001</w:t>
       </w:r>
     </w:p>
   </w:comment>
-  <w:comment w:id="6" w:author="Michal Lutoborski" w:date="2016-06-01T03:49:00Z" w:initials="ML">
+  <w:comment w:id="7" w:author="Michal Lutoborski" w:date="2016-06-01T03:49:00Z" w:initials="ML">
     <w:p>
       <w:pPr>
         <w:pStyle w:val="CommentText"/>
+        <w:rPr>
+          <w:lang w:val="pl-PL"/>
+        </w:rPr>
       </w:pPr>
       <w:r>
         <w:rPr>
@@ -14243,10 +14185,11 @@
         <w:annotationRef/>
       </w:r>
       <w:r>
+        <w:rPr>
+          <w:lang w:val="pl-PL"/>
+        </w:rPr>
         <w:t>Do uzupełnienia</w:t>
       </w:r>
-      <w:bookmarkStart w:id="7" w:name="_GoBack"/>
-      <w:bookmarkEnd w:id="7"/>
     </w:p>
   </w:comment>
 </w:comments>
@@ -14321,7 +14264,7 @@
           <w:rPr>
             <w:noProof/>
           </w:rPr>
-          <w:t>8</w:t>
+          <w:t>5</w:t>
         </w:r>
         <w:r>
           <w:rPr>
@@ -16638,6 +16581,82 @@
       <w:szCs w:val="21"/>
     </w:rPr>
   </w:style>
+  <w:style w:type="table" w:styleId="GridTable4-Accent1">
+    <w:name w:val="Grid Table 4 Accent 1"/>
+    <w:basedOn w:val="TableNormal"/>
+    <w:uiPriority w:val="49"/>
+    <w:rsid w:val="006206E0"/>
+    <w:pPr>
+      <w:spacing w:after="0" w:line="240" w:lineRule="auto"/>
+    </w:pPr>
+    <w:tblPr>
+      <w:tblStyleRowBandSize w:val="1"/>
+      <w:tblStyleColBandSize w:val="1"/>
+      <w:tblBorders>
+        <w:top w:val="single" w:sz="4" w:space="0" w:color="9CC2E5" w:themeColor="accent1" w:themeTint="99"/>
+        <w:left w:val="single" w:sz="4" w:space="0" w:color="9CC2E5" w:themeColor="accent1" w:themeTint="99"/>
+        <w:bottom w:val="single" w:sz="4" w:space="0" w:color="9CC2E5" w:themeColor="accent1" w:themeTint="99"/>
+        <w:right w:val="single" w:sz="4" w:space="0" w:color="9CC2E5" w:themeColor="accent1" w:themeTint="99"/>
+        <w:insideH w:val="single" w:sz="4" w:space="0" w:color="9CC2E5" w:themeColor="accent1" w:themeTint="99"/>
+        <w:insideV w:val="single" w:sz="4" w:space="0" w:color="9CC2E5" w:themeColor="accent1" w:themeTint="99"/>
+      </w:tblBorders>
+    </w:tblPr>
+    <w:tblStylePr w:type="firstRow">
+      <w:rPr>
+        <w:b/>
+        <w:bCs/>
+        <w:color w:val="FFFFFF" w:themeColor="background1"/>
+      </w:rPr>
+      <w:tblPr/>
+      <w:tcPr>
+        <w:tcBorders>
+          <w:top w:val="single" w:sz="4" w:space="0" w:color="5B9BD5" w:themeColor="accent1"/>
+          <w:left w:val="single" w:sz="4" w:space="0" w:color="5B9BD5" w:themeColor="accent1"/>
+          <w:bottom w:val="single" w:sz="4" w:space="0" w:color="5B9BD5" w:themeColor="accent1"/>
+          <w:right w:val="single" w:sz="4" w:space="0" w:color="5B9BD5" w:themeColor="accent1"/>
+          <w:insideH w:val="nil"/>
+          <w:insideV w:val="nil"/>
+        </w:tcBorders>
+        <w:shd w:val="clear" w:color="auto" w:fill="5B9BD5" w:themeFill="accent1"/>
+      </w:tcPr>
+    </w:tblStylePr>
+    <w:tblStylePr w:type="lastRow">
+      <w:rPr>
+        <w:b/>
+        <w:bCs/>
+      </w:rPr>
+      <w:tblPr/>
+      <w:tcPr>
+        <w:tcBorders>
+          <w:top w:val="double" w:sz="4" w:space="0" w:color="5B9BD5" w:themeColor="accent1"/>
+        </w:tcBorders>
+      </w:tcPr>
+    </w:tblStylePr>
+    <w:tblStylePr w:type="firstCol">
+      <w:rPr>
+        <w:b/>
+        <w:bCs/>
+      </w:rPr>
+    </w:tblStylePr>
+    <w:tblStylePr w:type="lastCol">
+      <w:rPr>
+        <w:b/>
+        <w:bCs/>
+      </w:rPr>
+    </w:tblStylePr>
+    <w:tblStylePr w:type="band1Vert">
+      <w:tblPr/>
+      <w:tcPr>
+        <w:shd w:val="clear" w:color="auto" w:fill="DEEAF6" w:themeFill="accent1" w:themeFillTint="33"/>
+      </w:tcPr>
+    </w:tblStylePr>
+    <w:tblStylePr w:type="band1Horz">
+      <w:tblPr/>
+      <w:tcPr>
+        <w:shd w:val="clear" w:color="auto" w:fill="DEEAF6" w:themeFill="accent1" w:themeFillTint="33"/>
+      </w:tcPr>
+    </w:tblStylePr>
+  </w:style>
 </w:styles>
 </file>
 
@@ -16755,6 +16774,7 @@
   <w:rsids>
     <w:rsidRoot w:val="0009457E"/>
     <w:rsid w:val="0009457E"/>
+    <w:rsid w:val="00266B29"/>
   </w:rsids>
   <m:mathPr>
     <m:mathFont m:val="Cambria Math"/>
@@ -17204,7 +17224,7 @@
     <w:basedOn w:val="DefaultParagraphFont"/>
     <w:uiPriority w:val="99"/>
     <w:semiHidden/>
-    <w:rsid w:val="0009457E"/>
+    <w:rsid w:val="00266B29"/>
     <w:rPr>
       <w:color w:val="808080"/>
     </w:rPr>
@@ -17485,7 +17505,7 @@
 </file>
 
 <file path=customXml/itemProps1.xml><?xml version="1.0" encoding="utf-8"?>
-<ds:datastoreItem xmlns:ds="http://schemas.openxmlformats.org/officeDocument/2006/customXml" ds:itemID="{70FAA965-1172-4F1F-BBC0-7B8AA84E93DD}">
+<ds:datastoreItem xmlns:ds="http://schemas.openxmlformats.org/officeDocument/2006/customXml" ds:itemID="{056F023A-B9B8-4E9A-A808-9DC12422C985}">
   <ds:schemaRefs>
     <ds:schemaRef ds:uri="http://schemas.openxmlformats.org/officeDocument/2006/bibliography"/>
   </ds:schemaRefs>

</xml_diff>